<commit_message>
Add more resources, flesh out overview.
</commit_message>
<xml_diff>
--- a/dev-topics-nosql/documentation/NoSQLOverview.docx
+++ b/dev-topics-nosql/documentation/NoSQLOverview.docx
@@ -4,8 +4,11 @@
   <w:body>
     <w:p>
       <w:pPr>
-        <w:spacing w:after="0" w:line="240" w:lineRule="auto"/>
-      </w:pPr>
+        <w:pStyle w:val="Title"/>
+      </w:pPr>
+      <w:r>
+        <w:t>NoSQL Overview</w:t>
+      </w:r>
     </w:p>
     <w:p>
       <w:pPr>
@@ -18,6 +21,9 @@
         <w:spacing w:before="0" w:line="240" w:lineRule="auto"/>
       </w:pPr>
       <w:r>
+        <w:t xml:space="preserve">Modern </w:t>
+      </w:r>
+      <w:r>
         <w:t>Per</w:t>
       </w:r>
       <w:r>
@@ -37,7 +43,19 @@
         <w:t xml:space="preserve">Much larger volumes of data are </w:t>
       </w:r>
       <w:r>
-        <w:t>captured in modern computing, and an effort to offer scalable solutions</w:t>
+        <w:t>captured in modern computing</w:t>
+      </w:r>
+      <w:r>
+        <w:t xml:space="preserve"> and </w:t>
+      </w:r>
+      <w:r>
+        <w:t>they require more</w:t>
+      </w:r>
+      <w:r>
+        <w:t xml:space="preserve"> scalable solutions</w:t>
+      </w:r>
+      <w:r>
+        <w:t xml:space="preserve"> than traditionally offered by RDBMS products</w:t>
       </w:r>
       <w:r>
         <w:t xml:space="preserve">. We examine </w:t>
@@ -49,21 +67,35 @@
         <w:t>and graph databases. The last four types are collectively called NoSQL.</w:t>
       </w:r>
       <w:r>
-        <w:t xml:space="preserve"> Databases are now distributed in order to handle this increased volume of data and resulting requests. We provide an overview of the current technology.</w:t>
-      </w:r>
-    </w:p>
-    <w:p>
-      <w:pPr>
-        <w:spacing w:after="0" w:line="240" w:lineRule="auto"/>
-      </w:pPr>
-    </w:p>
-    <w:p>
-      <w:pPr>
-        <w:spacing w:after="0" w:line="240" w:lineRule="auto"/>
-      </w:pPr>
-      <w:r>
-        <w:t>We discuss these topics:</w:t>
-      </w:r>
+        <w:t xml:space="preserve"> Databases are now distributed in order to handle this increased volume</w:t>
+      </w:r>
+      <w:r>
+        <w:t xml:space="preserve"> of data and resulting requests</w:t>
+      </w:r>
+      <w:r>
+        <w:t>.</w:t>
+      </w:r>
+    </w:p>
+    <w:p>
+      <w:pPr>
+        <w:spacing w:after="0" w:line="240" w:lineRule="auto"/>
+      </w:pPr>
+    </w:p>
+    <w:p>
+      <w:pPr>
+        <w:spacing w:after="0" w:line="240" w:lineRule="auto"/>
+      </w:pPr>
+      <w:r>
+        <w:t>We provide an overview of the current NoSQL technology in which we</w:t>
+      </w:r>
+      <w:r>
+        <w:t xml:space="preserve"> discuss these topics:</w:t>
+      </w:r>
+    </w:p>
+    <w:p>
+      <w:pPr>
+        <w:spacing w:after="0" w:line="240" w:lineRule="auto"/>
+      </w:pPr>
     </w:p>
     <w:p>
       <w:pPr>
@@ -77,6 +109,9 @@
       <w:r>
         <w:t>Differences between the various database systems</w:t>
       </w:r>
+      <w:r>
+        <w:t xml:space="preserve"> types</w:t>
+      </w:r>
     </w:p>
     <w:p>
       <w:pPr>
@@ -111,48 +146,133 @@
     </w:p>
     <w:p>
       <w:pPr>
-        <w:spacing w:after="0" w:line="240" w:lineRule="auto"/>
-      </w:pPr>
-    </w:p>
-    <w:p>
-      <w:pPr>
         <w:pStyle w:val="Heading1"/>
         <w:spacing w:before="0" w:line="240" w:lineRule="auto"/>
       </w:pPr>
       <w:r>
-        <w:t>Database Characteristics</w:t>
-      </w:r>
-    </w:p>
-    <w:p>
-      <w:pPr>
-        <w:spacing w:after="0" w:line="240" w:lineRule="auto"/>
-      </w:pPr>
-    </w:p>
-    <w:p>
-      <w:pPr>
-        <w:spacing w:after="0" w:line="240" w:lineRule="auto"/>
-      </w:pPr>
-      <w:r>
-        <w:t xml:space="preserve">RDBMS systems tend to store structured data, meaning the data has a schema, and offer ACID properties (Atomic, Consistent, Isolated, and Durable.) They offer excellent transactional capabilities with guaranteed preservation of order of updates and consistency of reads. Providing these capabilities requires significant </w:t>
+        <w:t xml:space="preserve">Database </w:t>
+      </w:r>
+      <w:r>
+        <w:t>Comparison</w:t>
+      </w:r>
+    </w:p>
+    <w:p>
+      <w:pPr>
+        <w:spacing w:after="0" w:line="240" w:lineRule="auto"/>
+      </w:pPr>
+    </w:p>
+    <w:p>
+      <w:pPr>
+        <w:spacing w:after="0" w:line="240" w:lineRule="auto"/>
+      </w:pPr>
+      <w:r>
+        <w:t>We will compare RDBMS approaches to NoSQL approaches</w:t>
+      </w:r>
+      <w:r>
+        <w:t xml:space="preserve"> with respect to scaling, query capability, and data structure</w:t>
+      </w:r>
+      <w:r>
+        <w:t>.</w:t>
+      </w:r>
+    </w:p>
+    <w:p>
+      <w:pPr>
+        <w:spacing w:after="0" w:line="240" w:lineRule="auto"/>
+      </w:pPr>
+    </w:p>
+    <w:p>
+      <w:pPr>
+        <w:pStyle w:val="Heading4"/>
+        <w:spacing w:before="0" w:line="240" w:lineRule="auto"/>
+      </w:pPr>
+      <w:r>
+        <w:t>RDBMS Overview</w:t>
+      </w:r>
+    </w:p>
+    <w:p>
+      <w:pPr>
+        <w:spacing w:after="0" w:line="240" w:lineRule="auto"/>
+      </w:pPr>
+    </w:p>
+    <w:p>
+      <w:pPr>
+        <w:spacing w:after="0" w:line="240" w:lineRule="auto"/>
+      </w:pPr>
+      <w:r>
+        <w:t>RDBMS systems tend to store structured data, meaning the data has a schema, and offer ACID properties (Atomic, Consistent, Isolated, and Durable.) They offer excellent transactional capabilities with guaranteed preservation of order of up</w:t>
+      </w:r>
+      <w:r>
+        <w:t>dates and consistency of reads.</w:t>
+      </w:r>
+    </w:p>
+    <w:p>
+      <w:pPr>
+        <w:spacing w:after="0" w:line="240" w:lineRule="auto"/>
+      </w:pPr>
+      <w:proofErr w:type="gramStart"/>
+      <w:r>
+        <w:t>xx</w:t>
+      </w:r>
+      <w:proofErr w:type="gramEnd"/>
+    </w:p>
+    <w:p>
+      <w:pPr>
+        <w:spacing w:after="0" w:line="240" w:lineRule="auto"/>
+      </w:pPr>
+      <w:r>
+        <w:t>Unfortunately, p</w:t>
+      </w:r>
+      <w:r>
+        <w:t xml:space="preserve">roviding these capabilities requires significant </w:t>
       </w:r>
       <w:r>
         <w:t>overhead</w:t>
       </w:r>
       <w:r>
-        <w:t xml:space="preserve"> and present challenges to partitioning.</w:t>
-      </w:r>
-    </w:p>
-    <w:p>
-      <w:pPr>
-        <w:spacing w:after="0" w:line="240" w:lineRule="auto"/>
-      </w:pPr>
-    </w:p>
-    <w:p>
-      <w:pPr>
-        <w:spacing w:after="0" w:line="240" w:lineRule="auto"/>
-      </w:pPr>
-      <w:r>
-        <w:t>RDBMS with SQL has several very big advantages:</w:t>
+        <w:t xml:space="preserve"> and present challenges to </w:t>
+      </w:r>
+      <w:r>
+        <w:t xml:space="preserve">scaling by </w:t>
+      </w:r>
+      <w:r>
+        <w:t>partitioning.</w:t>
+      </w:r>
+      <w:r>
+        <w:t xml:space="preserve"> Finally, efficient table joins, the workhorse of normalized data representation, are difficult to scale.</w:t>
+      </w:r>
+    </w:p>
+    <w:p>
+      <w:pPr>
+        <w:spacing w:after="0" w:line="240" w:lineRule="auto"/>
+      </w:pPr>
+    </w:p>
+    <w:p>
+      <w:pPr>
+        <w:spacing w:after="0" w:line="240" w:lineRule="auto"/>
+      </w:pPr>
+      <w:r>
+        <w:t xml:space="preserve">In summary, </w:t>
+      </w:r>
+      <w:r>
+        <w:t>in spite of the above</w:t>
+      </w:r>
+      <w:r>
+        <w:t xml:space="preserve"> scaling</w:t>
+      </w:r>
+      <w:r>
+        <w:t xml:space="preserve"> problems, </w:t>
+      </w:r>
+      <w:r>
+        <w:t>RDBMS have</w:t>
+      </w:r>
+      <w:r>
+        <w:t xml:space="preserve"> several </w:t>
+      </w:r>
+      <w:r>
+        <w:t>important features</w:t>
+      </w:r>
+      <w:r>
+        <w:t>:</w:t>
       </w:r>
     </w:p>
     <w:p>
@@ -165,7 +285,16 @@
         <w:spacing w:after="0" w:line="240" w:lineRule="auto"/>
       </w:pPr>
       <w:r>
-        <w:t>Strong mathematical basis.</w:t>
+        <w:t>Have a s</w:t>
+      </w:r>
+      <w:r>
+        <w:t>trong mathematical basis</w:t>
+      </w:r>
+      <w:r>
+        <w:t xml:space="preserve"> for storing and manipulating data</w:t>
+      </w:r>
+      <w:r>
+        <w:t>.</w:t>
       </w:r>
     </w:p>
     <w:p>
@@ -178,7 +307,7 @@
         <w:spacing w:after="0" w:line="240" w:lineRule="auto"/>
       </w:pPr>
       <w:r>
-        <w:t>Declarative syntax with a well-known language in Structured Query Language (SQL).</w:t>
+        <w:t>Validate structured data.</w:t>
       </w:r>
     </w:p>
     <w:p>
@@ -191,20 +320,118 @@
         <w:spacing w:after="0" w:line="240" w:lineRule="auto"/>
       </w:pPr>
       <w:r>
-        <w:t>Provides indexing to accelerate ad hoc queries</w:t>
-      </w:r>
-    </w:p>
-    <w:p>
-      <w:pPr>
-        <w:spacing w:after="0" w:line="240" w:lineRule="auto"/>
-      </w:pPr>
-    </w:p>
-    <w:p>
-      <w:pPr>
-        <w:spacing w:after="0" w:line="240" w:lineRule="auto"/>
-      </w:pPr>
-      <w:r>
-        <w:t>NoSQL databases primarily address large-scale data storage and unstructured data. The definition from NoSQL.org is:</w:t>
+        <w:t>Declarative syntax with a well-known language in Structured Query Language (SQL).</w:t>
+      </w:r>
+    </w:p>
+    <w:p>
+      <w:pPr>
+        <w:pStyle w:val="ListParagraph"/>
+        <w:numPr>
+          <w:ilvl w:val="0"/>
+          <w:numId w:val="7"/>
+        </w:numPr>
+        <w:spacing w:after="0" w:line="240" w:lineRule="auto"/>
+      </w:pPr>
+      <w:r>
+        <w:t>Provide ACID transactional properties.</w:t>
+      </w:r>
+    </w:p>
+    <w:p>
+      <w:pPr>
+        <w:pStyle w:val="ListParagraph"/>
+        <w:numPr>
+          <w:ilvl w:val="0"/>
+          <w:numId w:val="7"/>
+        </w:numPr>
+        <w:spacing w:after="0" w:line="240" w:lineRule="auto"/>
+      </w:pPr>
+      <w:r>
+        <w:t>Provide</w:t>
+      </w:r>
+      <w:r>
+        <w:t xml:space="preserve"> </w:t>
+      </w:r>
+      <w:r>
+        <w:t xml:space="preserve">mature </w:t>
+      </w:r>
+      <w:r>
+        <w:t xml:space="preserve">query capabilities with support for indexing to accelerate </w:t>
+      </w:r>
+      <w:r>
+        <w:t>queries</w:t>
+      </w:r>
+      <w:r>
+        <w:t>.</w:t>
+      </w:r>
+    </w:p>
+    <w:p>
+      <w:pPr>
+        <w:spacing w:after="0" w:line="240" w:lineRule="auto"/>
+      </w:pPr>
+    </w:p>
+    <w:p>
+      <w:pPr>
+        <w:pStyle w:val="Heading4"/>
+        <w:spacing w:before="0" w:line="240" w:lineRule="auto"/>
+      </w:pPr>
+      <w:r>
+        <w:t>NoSQL Overview</w:t>
+      </w:r>
+    </w:p>
+    <w:p>
+      <w:pPr>
+        <w:spacing w:after="0" w:line="240" w:lineRule="auto"/>
+      </w:pPr>
+    </w:p>
+    <w:p>
+      <w:pPr>
+        <w:spacing w:after="0" w:line="240" w:lineRule="auto"/>
+      </w:pPr>
+      <w:r>
+        <w:t>NoSQL databases primarily address</w:t>
+      </w:r>
+      <w:r>
+        <w:t xml:space="preserve"> distributed,</w:t>
+      </w:r>
+      <w:r>
+        <w:t xml:space="preserve"> large-scale data storage and unstructured data</w:t>
+      </w:r>
+      <w:r>
+        <w:t xml:space="preserve"> types</w:t>
+      </w:r>
+      <w:r>
+        <w:t xml:space="preserve">. </w:t>
+      </w:r>
+      <w:r>
+        <w:t xml:space="preserve"> The definition</w:t>
+      </w:r>
+      <w:r>
+        <w:t xml:space="preserve"> of </w:t>
+      </w:r>
+      <w:r>
+        <w:rPr>
+          <w:b/>
+          <w:i/>
+        </w:rPr>
+        <w:t>NoSQL</w:t>
+      </w:r>
+      <w:r>
+        <w:t xml:space="preserve">, </w:t>
+      </w:r>
+      <w:r>
+        <w:t xml:space="preserve">as </w:t>
+      </w:r>
+      <w:r>
+        <w:t>taken</w:t>
+      </w:r>
+      <w:r>
+        <w:t xml:space="preserve"> from NoSQL.org</w:t>
+      </w:r>
+      <w:r>
+        <w:t>,</w:t>
+      </w:r>
+      <w:r>
+        <w:t xml:space="preserve"> is:</w:t>
       </w:r>
     </w:p>
     <w:p>
@@ -225,6 +452,7 @@
           <w:rFonts w:ascii="Arial" w:hAnsi="Arial" w:cs="Arial"/>
           <w:i/>
         </w:rPr>
+        <w:lastRenderedPageBreak/>
         <w:t>NOSQL</w:t>
       </w:r>
       <w:r>
@@ -241,7 +469,65 @@
     </w:p>
     <w:p>
       <w:pPr>
-        <w:pStyle w:val="Heading2"/>
+        <w:spacing w:after="0" w:line="240" w:lineRule="auto"/>
+      </w:pPr>
+      <w:r>
+        <w:t>While achieving scaling and data format flexibility, there are associated costs</w:t>
+      </w:r>
+      <w:r>
+        <w:t xml:space="preserve"> for this technology</w:t>
+      </w:r>
+      <w:r>
+        <w:t>:</w:t>
+      </w:r>
+    </w:p>
+    <w:p>
+      <w:pPr>
+        <w:pStyle w:val="ListParagraph"/>
+        <w:numPr>
+          <w:ilvl w:val="0"/>
+          <w:numId w:val="8"/>
+        </w:numPr>
+        <w:spacing w:after="0" w:line="240" w:lineRule="auto"/>
+      </w:pPr>
+      <w:r>
+        <w:t>Less capable query languages.</w:t>
+      </w:r>
+    </w:p>
+    <w:p>
+      <w:pPr>
+        <w:pStyle w:val="ListParagraph"/>
+        <w:numPr>
+          <w:ilvl w:val="0"/>
+          <w:numId w:val="8"/>
+        </w:numPr>
+        <w:spacing w:after="0" w:line="240" w:lineRule="auto"/>
+      </w:pPr>
+      <w:r>
+        <w:t>No standard query language.</w:t>
+      </w:r>
+    </w:p>
+    <w:p>
+      <w:pPr>
+        <w:pStyle w:val="ListParagraph"/>
+        <w:numPr>
+          <w:ilvl w:val="0"/>
+          <w:numId w:val="8"/>
+        </w:numPr>
+        <w:spacing w:after="0" w:line="240" w:lineRule="auto"/>
+      </w:pPr>
+      <w:r>
+        <w:t>API and storage models differ, so there is a lack of portability between NoSQL databases.</w:t>
+      </w:r>
+    </w:p>
+    <w:p>
+      <w:pPr>
+        <w:spacing w:after="0" w:line="240" w:lineRule="auto"/>
+      </w:pPr>
+    </w:p>
+    <w:p>
+      <w:pPr>
+        <w:pStyle w:val="Heading4"/>
         <w:spacing w:before="0" w:line="240" w:lineRule="auto"/>
       </w:pPr>
       <w:r>
@@ -253,15 +539,789 @@
         <w:spacing w:after="0" w:line="240" w:lineRule="auto"/>
       </w:pPr>
     </w:p>
-    <w:p>
-      <w:pPr>
-        <w:spacing w:after="0" w:line="240" w:lineRule="auto"/>
-      </w:pPr>
-    </w:p>
-    <w:p>
-      <w:pPr>
-        <w:spacing w:after="0" w:line="240" w:lineRule="auto"/>
-      </w:pPr>
+    <w:tbl>
+      <w:tblPr>
+        <w:tblStyle w:val="TableGrid"/>
+        <w:tblW w:w="5000" w:type="pct"/>
+        <w:tblLook w:val="04A0" w:firstRow="1" w:lastRow="0" w:firstColumn="1" w:lastColumn="0" w:noHBand="0" w:noVBand="1"/>
+      </w:tblPr>
+      <w:tblGrid>
+        <w:gridCol w:w="2290"/>
+        <w:gridCol w:w="1463"/>
+        <w:gridCol w:w="1091"/>
+        <w:gridCol w:w="1354"/>
+        <w:gridCol w:w="1134"/>
+        <w:gridCol w:w="1081"/>
+        <w:gridCol w:w="1163"/>
+      </w:tblGrid>
+      <w:tr>
+        <w:tc>
+          <w:tcPr>
+            <w:tcW w:w="1200" w:type="pct"/>
+            <w:shd w:val="clear" w:color="auto" w:fill="C6D9F1" w:themeFill="text2" w:themeFillTint="33"/>
+            <w:vAlign w:val="bottom"/>
+          </w:tcPr>
+          <w:p>
+            <w:pPr>
+              <w:rPr>
+                <w:b/>
+              </w:rPr>
+            </w:pPr>
+            <w:r>
+              <w:rPr>
+                <w:b/>
+              </w:rPr>
+              <w:t>NoSQL Family</w:t>
+            </w:r>
+          </w:p>
+        </w:tc>
+        <w:tc>
+          <w:tcPr>
+            <w:tcW w:w="768" w:type="pct"/>
+            <w:shd w:val="clear" w:color="auto" w:fill="C6D9F1" w:themeFill="text2" w:themeFillTint="33"/>
+            <w:vAlign w:val="bottom"/>
+          </w:tcPr>
+          <w:p>
+            <w:pPr>
+              <w:rPr>
+                <w:b/>
+              </w:rPr>
+            </w:pPr>
+            <w:r>
+              <w:rPr>
+                <w:b/>
+              </w:rPr>
+              <w:t>Name</w:t>
+            </w:r>
+          </w:p>
+        </w:tc>
+        <w:tc>
+          <w:tcPr>
+            <w:tcW w:w="574" w:type="pct"/>
+            <w:shd w:val="clear" w:color="auto" w:fill="C6D9F1" w:themeFill="text2" w:themeFillTint="33"/>
+            <w:vAlign w:val="bottom"/>
+          </w:tcPr>
+          <w:p>
+            <w:pPr>
+              <w:rPr>
+                <w:b/>
+              </w:rPr>
+            </w:pPr>
+            <w:r>
+              <w:rPr>
+                <w:b/>
+              </w:rPr>
+              <w:t>Partition Type</w:t>
+            </w:r>
+          </w:p>
+        </w:tc>
+        <w:tc>
+          <w:tcPr>
+            <w:tcW w:w="711" w:type="pct"/>
+            <w:shd w:val="clear" w:color="auto" w:fill="C6D9F1" w:themeFill="text2" w:themeFillTint="33"/>
+            <w:vAlign w:val="bottom"/>
+          </w:tcPr>
+          <w:p>
+            <w:pPr>
+              <w:rPr>
+                <w:b/>
+              </w:rPr>
+            </w:pPr>
+            <w:r>
+              <w:rPr>
+                <w:b/>
+              </w:rPr>
+              <w:t>Updates vs Appends</w:t>
+            </w:r>
+          </w:p>
+        </w:tc>
+        <w:tc>
+          <w:tcPr>
+            <w:tcW w:w="568" w:type="pct"/>
+            <w:shd w:val="clear" w:color="auto" w:fill="C6D9F1" w:themeFill="text2" w:themeFillTint="33"/>
+          </w:tcPr>
+          <w:p>
+            <w:pPr>
+              <w:rPr>
+                <w:b/>
+              </w:rPr>
+            </w:pPr>
+            <w:r>
+              <w:rPr>
+                <w:b/>
+              </w:rPr>
+              <w:t>Index Support</w:t>
+            </w:r>
+          </w:p>
+        </w:tc>
+        <w:tc>
+          <w:tcPr>
+            <w:tcW w:w="568" w:type="pct"/>
+            <w:shd w:val="clear" w:color="auto" w:fill="C6D9F1" w:themeFill="text2" w:themeFillTint="33"/>
+            <w:vAlign w:val="bottom"/>
+          </w:tcPr>
+          <w:p>
+            <w:pPr>
+              <w:rPr>
+                <w:b/>
+              </w:rPr>
+            </w:pPr>
+            <w:r>
+              <w:rPr>
+                <w:b/>
+              </w:rPr>
+              <w:t>Storage Model</w:t>
+            </w:r>
+          </w:p>
+        </w:tc>
+        <w:tc>
+          <w:tcPr>
+            <w:tcW w:w="611" w:type="pct"/>
+            <w:shd w:val="clear" w:color="auto" w:fill="C6D9F1" w:themeFill="text2" w:themeFillTint="33"/>
+            <w:vAlign w:val="bottom"/>
+          </w:tcPr>
+          <w:p>
+            <w:pPr>
+              <w:rPr>
+                <w:b/>
+              </w:rPr>
+            </w:pPr>
+            <w:r>
+              <w:rPr>
+                <w:b/>
+              </w:rPr>
+              <w:t>Schema Support</w:t>
+            </w:r>
+          </w:p>
+        </w:tc>
+      </w:tr>
+      <w:tr>
+        <w:tc>
+          <w:tcPr>
+            <w:tcW w:w="1200" w:type="pct"/>
+            <w:vAlign w:val="center"/>
+          </w:tcPr>
+          <w:p>
+            <w:pPr>
+              <w:rPr>
+                <w:b/>
+              </w:rPr>
+            </w:pPr>
+            <w:r>
+              <w:rPr>
+                <w:b/>
+              </w:rPr>
+              <w:t>Wide Column Store / Column Families</w:t>
+            </w:r>
+          </w:p>
+        </w:tc>
+        <w:tc>
+          <w:tcPr>
+            <w:tcW w:w="768" w:type="pct"/>
+            <w:vAlign w:val="center"/>
+          </w:tcPr>
+          <w:p/>
+        </w:tc>
+        <w:tc>
+          <w:tcPr>
+            <w:tcW w:w="574" w:type="pct"/>
+            <w:vAlign w:val="center"/>
+          </w:tcPr>
+          <w:p/>
+        </w:tc>
+        <w:tc>
+          <w:tcPr>
+            <w:tcW w:w="711" w:type="pct"/>
+            <w:vAlign w:val="center"/>
+          </w:tcPr>
+          <w:p/>
+        </w:tc>
+        <w:tc>
+          <w:tcPr>
+            <w:tcW w:w="568" w:type="pct"/>
+          </w:tcPr>
+          <w:p/>
+        </w:tc>
+        <w:tc>
+          <w:tcPr>
+            <w:tcW w:w="568" w:type="pct"/>
+            <w:vAlign w:val="center"/>
+          </w:tcPr>
+          <w:p/>
+        </w:tc>
+        <w:tc>
+          <w:tcPr>
+            <w:tcW w:w="611" w:type="pct"/>
+            <w:vAlign w:val="center"/>
+          </w:tcPr>
+          <w:p/>
+        </w:tc>
+      </w:tr>
+      <w:tr>
+        <w:tc>
+          <w:tcPr>
+            <w:tcW w:w="1200" w:type="pct"/>
+            <w:vAlign w:val="center"/>
+          </w:tcPr>
+          <w:p>
+            <w:pPr>
+              <w:rPr>
+                <w:b/>
+              </w:rPr>
+            </w:pPr>
+          </w:p>
+        </w:tc>
+        <w:tc>
+          <w:tcPr>
+            <w:tcW w:w="768" w:type="pct"/>
+            <w:vAlign w:val="center"/>
+          </w:tcPr>
+          <w:p/>
+        </w:tc>
+        <w:tc>
+          <w:tcPr>
+            <w:tcW w:w="574" w:type="pct"/>
+            <w:vAlign w:val="center"/>
+          </w:tcPr>
+          <w:p/>
+        </w:tc>
+        <w:tc>
+          <w:tcPr>
+            <w:tcW w:w="711" w:type="pct"/>
+            <w:vAlign w:val="center"/>
+          </w:tcPr>
+          <w:p/>
+        </w:tc>
+        <w:tc>
+          <w:tcPr>
+            <w:tcW w:w="568" w:type="pct"/>
+          </w:tcPr>
+          <w:p/>
+        </w:tc>
+        <w:tc>
+          <w:tcPr>
+            <w:tcW w:w="568" w:type="pct"/>
+            <w:vAlign w:val="center"/>
+          </w:tcPr>
+          <w:p/>
+        </w:tc>
+        <w:tc>
+          <w:tcPr>
+            <w:tcW w:w="611" w:type="pct"/>
+            <w:vAlign w:val="center"/>
+          </w:tcPr>
+          <w:p/>
+        </w:tc>
+      </w:tr>
+      <w:tr>
+        <w:tc>
+          <w:tcPr>
+            <w:tcW w:w="1200" w:type="pct"/>
+            <w:vAlign w:val="center"/>
+          </w:tcPr>
+          <w:p>
+            <w:pPr>
+              <w:rPr>
+                <w:b/>
+              </w:rPr>
+            </w:pPr>
+            <w:r>
+              <w:rPr>
+                <w:b/>
+              </w:rPr>
+              <w:t>Document Store</w:t>
+            </w:r>
+          </w:p>
+        </w:tc>
+        <w:tc>
+          <w:tcPr>
+            <w:tcW w:w="768" w:type="pct"/>
+            <w:vAlign w:val="center"/>
+          </w:tcPr>
+          <w:p>
+            <w:r>
+              <w:t>MongoDB</w:t>
+            </w:r>
+            <w:r>
+              <w:t xml:space="preserve"> (JSON)</w:t>
+            </w:r>
+          </w:p>
+        </w:tc>
+        <w:tc>
+          <w:tcPr>
+            <w:tcW w:w="574" w:type="pct"/>
+            <w:vAlign w:val="center"/>
+          </w:tcPr>
+          <w:p>
+            <w:r>
+              <w:t>Ranged &amp; Hashed</w:t>
+            </w:r>
+          </w:p>
+        </w:tc>
+        <w:tc>
+          <w:tcPr>
+            <w:tcW w:w="711" w:type="pct"/>
+            <w:vAlign w:val="center"/>
+          </w:tcPr>
+          <w:p>
+            <w:r>
+              <w:t>insert, update, delete</w:t>
+            </w:r>
+            <w:r>
+              <w:t>,</w:t>
+            </w:r>
+            <w:r>
+              <w:t xml:space="preserve"> </w:t>
+            </w:r>
+            <w:r>
+              <w:t>select</w:t>
+            </w:r>
+          </w:p>
+        </w:tc>
+        <w:tc>
+          <w:tcPr>
+            <w:tcW w:w="568" w:type="pct"/>
+          </w:tcPr>
+          <w:p>
+            <w:bookmarkStart w:id="0" w:name="_GoBack"/>
+            <w:bookmarkEnd w:id="0"/>
+            <w:r>
+              <w:t>Primary</w:t>
+            </w:r>
+            <w:r>
+              <w:t xml:space="preserve"> </w:t>
+            </w:r>
+            <w:r>
+              <w:t>&amp;</w:t>
+            </w:r>
+            <w:r>
+              <w:t xml:space="preserve"> secondary indices </w:t>
+            </w:r>
+            <w:r>
+              <w:t>on</w:t>
+            </w:r>
+            <w:r>
+              <w:t xml:space="preserve"> fields.</w:t>
+            </w:r>
+          </w:p>
+        </w:tc>
+        <w:tc>
+          <w:tcPr>
+            <w:tcW w:w="568" w:type="pct"/>
+            <w:vAlign w:val="center"/>
+          </w:tcPr>
+          <w:p/>
+        </w:tc>
+        <w:tc>
+          <w:tcPr>
+            <w:tcW w:w="611" w:type="pct"/>
+            <w:vAlign w:val="center"/>
+          </w:tcPr>
+          <w:p/>
+        </w:tc>
+      </w:tr>
+      <w:tr>
+        <w:tc>
+          <w:tcPr>
+            <w:tcW w:w="1200" w:type="pct"/>
+            <w:vAlign w:val="center"/>
+          </w:tcPr>
+          <w:p>
+            <w:pPr>
+              <w:rPr>
+                <w:b/>
+              </w:rPr>
+            </w:pPr>
+          </w:p>
+        </w:tc>
+        <w:tc>
+          <w:tcPr>
+            <w:tcW w:w="768" w:type="pct"/>
+            <w:vAlign w:val="center"/>
+          </w:tcPr>
+          <w:p/>
+        </w:tc>
+        <w:tc>
+          <w:tcPr>
+            <w:tcW w:w="574" w:type="pct"/>
+            <w:vAlign w:val="center"/>
+          </w:tcPr>
+          <w:p/>
+        </w:tc>
+        <w:tc>
+          <w:tcPr>
+            <w:tcW w:w="711" w:type="pct"/>
+            <w:vAlign w:val="center"/>
+          </w:tcPr>
+          <w:p/>
+        </w:tc>
+        <w:tc>
+          <w:tcPr>
+            <w:tcW w:w="568" w:type="pct"/>
+          </w:tcPr>
+          <w:p/>
+        </w:tc>
+        <w:tc>
+          <w:tcPr>
+            <w:tcW w:w="568" w:type="pct"/>
+            <w:vAlign w:val="center"/>
+          </w:tcPr>
+          <w:p/>
+        </w:tc>
+        <w:tc>
+          <w:tcPr>
+            <w:tcW w:w="611" w:type="pct"/>
+            <w:vAlign w:val="center"/>
+          </w:tcPr>
+          <w:p/>
+        </w:tc>
+      </w:tr>
+      <w:tr>
+        <w:tc>
+          <w:tcPr>
+            <w:tcW w:w="1200" w:type="pct"/>
+            <w:vAlign w:val="center"/>
+          </w:tcPr>
+          <w:p>
+            <w:pPr>
+              <w:rPr>
+                <w:b/>
+              </w:rPr>
+            </w:pPr>
+            <w:r>
+              <w:rPr>
+                <w:b/>
+              </w:rPr>
+              <w:t>Key Value / Tuple Store</w:t>
+            </w:r>
+          </w:p>
+        </w:tc>
+        <w:tc>
+          <w:tcPr>
+            <w:tcW w:w="768" w:type="pct"/>
+            <w:vAlign w:val="center"/>
+          </w:tcPr>
+          <w:p>
+            <w:r>
+              <w:t>Redis</w:t>
+            </w:r>
+          </w:p>
+        </w:tc>
+        <w:tc>
+          <w:tcPr>
+            <w:tcW w:w="574" w:type="pct"/>
+            <w:vAlign w:val="center"/>
+          </w:tcPr>
+          <w:p/>
+        </w:tc>
+        <w:tc>
+          <w:tcPr>
+            <w:tcW w:w="711" w:type="pct"/>
+            <w:vAlign w:val="center"/>
+          </w:tcPr>
+          <w:p/>
+        </w:tc>
+        <w:tc>
+          <w:tcPr>
+            <w:tcW w:w="568" w:type="pct"/>
+          </w:tcPr>
+          <w:p/>
+        </w:tc>
+        <w:tc>
+          <w:tcPr>
+            <w:tcW w:w="568" w:type="pct"/>
+            <w:vAlign w:val="center"/>
+          </w:tcPr>
+          <w:p/>
+        </w:tc>
+        <w:tc>
+          <w:tcPr>
+            <w:tcW w:w="611" w:type="pct"/>
+            <w:vAlign w:val="center"/>
+          </w:tcPr>
+          <w:p/>
+        </w:tc>
+      </w:tr>
+      <w:tr>
+        <w:tc>
+          <w:tcPr>
+            <w:tcW w:w="1200" w:type="pct"/>
+            <w:vAlign w:val="center"/>
+          </w:tcPr>
+          <w:p>
+            <w:pPr>
+              <w:rPr>
+                <w:b/>
+              </w:rPr>
+            </w:pPr>
+          </w:p>
+        </w:tc>
+        <w:tc>
+          <w:tcPr>
+            <w:tcW w:w="768" w:type="pct"/>
+            <w:vAlign w:val="center"/>
+          </w:tcPr>
+          <w:p/>
+        </w:tc>
+        <w:tc>
+          <w:tcPr>
+            <w:tcW w:w="574" w:type="pct"/>
+            <w:vAlign w:val="center"/>
+          </w:tcPr>
+          <w:p/>
+        </w:tc>
+        <w:tc>
+          <w:tcPr>
+            <w:tcW w:w="711" w:type="pct"/>
+            <w:vAlign w:val="center"/>
+          </w:tcPr>
+          <w:p/>
+        </w:tc>
+        <w:tc>
+          <w:tcPr>
+            <w:tcW w:w="568" w:type="pct"/>
+          </w:tcPr>
+          <w:p/>
+        </w:tc>
+        <w:tc>
+          <w:tcPr>
+            <w:tcW w:w="568" w:type="pct"/>
+            <w:vAlign w:val="center"/>
+          </w:tcPr>
+          <w:p/>
+        </w:tc>
+        <w:tc>
+          <w:tcPr>
+            <w:tcW w:w="611" w:type="pct"/>
+            <w:vAlign w:val="center"/>
+          </w:tcPr>
+          <w:p/>
+        </w:tc>
+      </w:tr>
+      <w:tr>
+        <w:tc>
+          <w:tcPr>
+            <w:tcW w:w="1200" w:type="pct"/>
+            <w:vAlign w:val="center"/>
+          </w:tcPr>
+          <w:p>
+            <w:pPr>
+              <w:rPr>
+                <w:b/>
+              </w:rPr>
+            </w:pPr>
+            <w:r>
+              <w:rPr>
+                <w:b/>
+              </w:rPr>
+              <w:t>In-memory Store</w:t>
+            </w:r>
+          </w:p>
+        </w:tc>
+        <w:tc>
+          <w:tcPr>
+            <w:tcW w:w="768" w:type="pct"/>
+            <w:vAlign w:val="center"/>
+          </w:tcPr>
+          <w:p/>
+        </w:tc>
+        <w:tc>
+          <w:tcPr>
+            <w:tcW w:w="574" w:type="pct"/>
+            <w:vAlign w:val="center"/>
+          </w:tcPr>
+          <w:p/>
+        </w:tc>
+        <w:tc>
+          <w:tcPr>
+            <w:tcW w:w="711" w:type="pct"/>
+            <w:vAlign w:val="center"/>
+          </w:tcPr>
+          <w:p/>
+        </w:tc>
+        <w:tc>
+          <w:tcPr>
+            <w:tcW w:w="568" w:type="pct"/>
+          </w:tcPr>
+          <w:p/>
+        </w:tc>
+        <w:tc>
+          <w:tcPr>
+            <w:tcW w:w="568" w:type="pct"/>
+            <w:vAlign w:val="center"/>
+          </w:tcPr>
+          <w:p/>
+        </w:tc>
+        <w:tc>
+          <w:tcPr>
+            <w:tcW w:w="611" w:type="pct"/>
+            <w:vAlign w:val="center"/>
+          </w:tcPr>
+          <w:p/>
+        </w:tc>
+      </w:tr>
+      <w:tr>
+        <w:tc>
+          <w:tcPr>
+            <w:tcW w:w="1200" w:type="pct"/>
+            <w:vAlign w:val="center"/>
+          </w:tcPr>
+          <w:p>
+            <w:pPr>
+              <w:rPr>
+                <w:b/>
+              </w:rPr>
+            </w:pPr>
+          </w:p>
+        </w:tc>
+        <w:tc>
+          <w:tcPr>
+            <w:tcW w:w="768" w:type="pct"/>
+            <w:vAlign w:val="center"/>
+          </w:tcPr>
+          <w:p/>
+        </w:tc>
+        <w:tc>
+          <w:tcPr>
+            <w:tcW w:w="574" w:type="pct"/>
+            <w:vAlign w:val="center"/>
+          </w:tcPr>
+          <w:p/>
+        </w:tc>
+        <w:tc>
+          <w:tcPr>
+            <w:tcW w:w="711" w:type="pct"/>
+            <w:vAlign w:val="center"/>
+          </w:tcPr>
+          <w:p/>
+        </w:tc>
+        <w:tc>
+          <w:tcPr>
+            <w:tcW w:w="568" w:type="pct"/>
+          </w:tcPr>
+          <w:p/>
+        </w:tc>
+        <w:tc>
+          <w:tcPr>
+            <w:tcW w:w="568" w:type="pct"/>
+            <w:vAlign w:val="center"/>
+          </w:tcPr>
+          <w:p/>
+        </w:tc>
+        <w:tc>
+          <w:tcPr>
+            <w:tcW w:w="611" w:type="pct"/>
+            <w:vAlign w:val="center"/>
+          </w:tcPr>
+          <w:p/>
+        </w:tc>
+      </w:tr>
+      <w:tr>
+        <w:tc>
+          <w:tcPr>
+            <w:tcW w:w="1200" w:type="pct"/>
+            <w:vAlign w:val="center"/>
+          </w:tcPr>
+          <w:p>
+            <w:pPr>
+              <w:rPr>
+                <w:b/>
+              </w:rPr>
+            </w:pPr>
+            <w:r>
+              <w:rPr>
+                <w:b/>
+              </w:rPr>
+              <w:t>Graph Database Management Systems</w:t>
+            </w:r>
+          </w:p>
+        </w:tc>
+        <w:tc>
+          <w:tcPr>
+            <w:tcW w:w="768" w:type="pct"/>
+            <w:vAlign w:val="center"/>
+          </w:tcPr>
+          <w:p/>
+        </w:tc>
+        <w:tc>
+          <w:tcPr>
+            <w:tcW w:w="574" w:type="pct"/>
+            <w:vAlign w:val="center"/>
+          </w:tcPr>
+          <w:p/>
+        </w:tc>
+        <w:tc>
+          <w:tcPr>
+            <w:tcW w:w="711" w:type="pct"/>
+            <w:vAlign w:val="center"/>
+          </w:tcPr>
+          <w:p/>
+        </w:tc>
+        <w:tc>
+          <w:tcPr>
+            <w:tcW w:w="568" w:type="pct"/>
+          </w:tcPr>
+          <w:p/>
+        </w:tc>
+        <w:tc>
+          <w:tcPr>
+            <w:tcW w:w="568" w:type="pct"/>
+            <w:vAlign w:val="center"/>
+          </w:tcPr>
+          <w:p/>
+        </w:tc>
+        <w:tc>
+          <w:tcPr>
+            <w:tcW w:w="611" w:type="pct"/>
+            <w:vAlign w:val="center"/>
+          </w:tcPr>
+          <w:p/>
+        </w:tc>
+      </w:tr>
+    </w:tbl>
+    <w:p>
+      <w:pPr>
+        <w:spacing w:after="0" w:line="240" w:lineRule="auto"/>
+      </w:pPr>
+    </w:p>
+    <w:p>
+      <w:pPr>
+        <w:spacing w:after="0" w:line="240" w:lineRule="auto"/>
+      </w:pPr>
+      <w:r>
+        <w:t>We will elaborate on the</w:t>
+      </w:r>
+      <w:r>
+        <w:t xml:space="preserve"> NoSQL</w:t>
+      </w:r>
+      <w:r>
+        <w:t xml:space="preserve"> conce</w:t>
+      </w:r>
+      <w:r>
+        <w:t>pts mentioned in the table as we continue</w:t>
+      </w:r>
+      <w:r>
+        <w:t xml:space="preserve">. </w:t>
+      </w:r>
+      <w:r>
+        <w:t>We</w:t>
+      </w:r>
+      <w:r>
+        <w:t xml:space="preserve"> can now examine </w:t>
+      </w:r>
+      <w:r>
+        <w:rPr>
+          <w:b/>
+          <w:i/>
+        </w:rPr>
+        <w:t>The CAP Theorem</w:t>
+      </w:r>
+      <w:r>
+        <w:t xml:space="preserve">; which is </w:t>
+      </w:r>
+      <w:r>
+        <w:t>the basic theoretical framework used to evaluate distributed persistence.</w:t>
+      </w:r>
     </w:p>
     <w:p>
       <w:pPr>
@@ -274,7 +1334,16 @@
         <w:spacing w:before="0" w:line="240" w:lineRule="auto"/>
       </w:pPr>
       <w:r>
-        <w:t>CAP Summary</w:t>
+        <w:t xml:space="preserve">The </w:t>
+      </w:r>
+      <w:r>
+        <w:t>CAP</w:t>
+      </w:r>
+      <w:r>
+        <w:t xml:space="preserve"> Theorem</w:t>
+      </w:r>
+      <w:r>
+        <w:t xml:space="preserve"> Summary</w:t>
       </w:r>
     </w:p>
     <w:p>
@@ -321,7 +1390,16 @@
         <w:t xml:space="preserve"> have </w:t>
       </w:r>
       <w:r>
-        <w:t>at most 2 of 3 properties:</w:t>
+        <w:t>at most two</w:t>
+      </w:r>
+      <w:r>
+        <w:t xml:space="preserve"> of </w:t>
+      </w:r>
+      <w:r>
+        <w:t>these three</w:t>
+      </w:r>
+      <w:r>
+        <w:t xml:space="preserve"> properties:</w:t>
       </w:r>
       <w:r>
         <w:t xml:space="preserve"> Consistency, Availability and Partition Tolerance</w:t>
@@ -344,7 +1422,6 @@
           <w:b/>
           <w:i/>
         </w:rPr>
-        <w:lastRenderedPageBreak/>
         <w:t>Consistency</w:t>
       </w:r>
       <w:r>
@@ -407,8 +1484,8 @@
     </w:p>
     <w:p>
       <w:pPr>
-        <w:pStyle w:val="Heading2"/>
-        <w:spacing w:line="240" w:lineRule="auto"/>
+        <w:pStyle w:val="Heading4"/>
+        <w:spacing w:before="0" w:line="240" w:lineRule="auto"/>
       </w:pPr>
       <w:r>
         <w:t>From Wiki</w:t>
@@ -422,6 +1499,15 @@
           <w:rFonts w:ascii="Arial" w:hAnsi="Arial" w:cs="Arial"/>
         </w:rPr>
       </w:pPr>
+    </w:p>
+    <w:p>
+      <w:pPr>
+        <w:spacing w:after="0" w:line="240" w:lineRule="auto"/>
+        <w:ind w:left="720"/>
+        <w:rPr>
+          <w:rFonts w:ascii="Arial" w:hAnsi="Arial" w:cs="Arial"/>
+        </w:rPr>
+      </w:pPr>
       <w:r>
         <w:rPr>
           <w:rFonts w:ascii="Arial" w:hAnsi="Arial" w:cs="Arial"/>
@@ -474,7 +1560,21 @@
         <w:rPr>
           <w:rFonts w:ascii="Arial" w:hAnsi="Arial" w:cs="Arial"/>
         </w:rPr>
-        <w:t>CAP is frequently misunderstood as if one has to choose to abandon one of the three guarantees at all times. In fact, the choice is really between consistency and availability only when a network partition or failure happens; at all other times, no trade-off has to be made.[5][6]</w:t>
+        <w:t>CAP is frequently misunderstood as if one has to choose to abandon one of the three guarantees at all times. In fact, the choice is really between consistency and availability only when a network partition or failure happens; at all other times, no trade-off has to be made</w:t>
+      </w:r>
+      <w:proofErr w:type="gramStart"/>
+      <w:r>
+        <w:rPr>
+          <w:rFonts w:ascii="Arial" w:hAnsi="Arial" w:cs="Arial"/>
+        </w:rPr>
+        <w:t>.[</w:t>
+      </w:r>
+      <w:proofErr w:type="gramEnd"/>
+      <w:r>
+        <w:rPr>
+          <w:rFonts w:ascii="Arial" w:hAnsi="Arial" w:cs="Arial"/>
+        </w:rPr>
+        <w:t>5][6]</w:t>
       </w:r>
     </w:p>
     <w:p>
@@ -498,7 +1598,21 @@
         <w:rPr>
           <w:rFonts w:ascii="Arial" w:hAnsi="Arial" w:cs="Arial"/>
         </w:rPr>
-        <w:t>Database systems designed with traditional ACID guarantees in mind such as RDBMS choose consistency over availability, whereas systems designed around the BASE philosophy, common in the NoSQL movement for example, choose availability over consistency.[7]</w:t>
+        <w:t>Database systems designed with traditional ACID guarantees in mind such as RDBMS choose consistency over availability, whereas systems designed around the BASE philosophy, common in the NoSQL movement for example, choose availability over consistency</w:t>
+      </w:r>
+      <w:proofErr w:type="gramStart"/>
+      <w:r>
+        <w:rPr>
+          <w:rFonts w:ascii="Arial" w:hAnsi="Arial" w:cs="Arial"/>
+        </w:rPr>
+        <w:t>.[</w:t>
+      </w:r>
+      <w:proofErr w:type="gramEnd"/>
+      <w:r>
+        <w:rPr>
+          <w:rFonts w:ascii="Arial" w:hAnsi="Arial" w:cs="Arial"/>
+        </w:rPr>
+        <w:t>7]</w:t>
       </w:r>
     </w:p>
     <w:p>
@@ -529,6 +1643,315 @@
     </w:p>
     <w:p>
       <w:pPr>
+        <w:pStyle w:val="Heading4"/>
+        <w:spacing w:before="0" w:line="240" w:lineRule="auto"/>
+      </w:pPr>
+      <w:r>
+        <w:t>Consistency vs Availability</w:t>
+      </w:r>
+    </w:p>
+    <w:p>
+      <w:pPr>
+        <w:spacing w:after="0" w:line="240" w:lineRule="auto"/>
+      </w:pPr>
+    </w:p>
+    <w:p>
+      <w:pPr>
+        <w:spacing w:after="0" w:line="240" w:lineRule="auto"/>
+      </w:pPr>
+      <w:r>
+        <w:t xml:space="preserve">A Wikipedia reference to </w:t>
+      </w:r>
+      <w:r>
+        <w:rPr>
+          <w:b/>
+          <w:i/>
+        </w:rPr>
+        <w:t>Consistency</w:t>
+      </w:r>
+      <w:r>
+        <w:t xml:space="preserve"> in a database is </w:t>
+      </w:r>
+      <w:r>
+        <w:t xml:space="preserve">given below. </w:t>
+      </w:r>
+      <w:r>
+        <w:t>Here is</w:t>
+      </w:r>
+      <w:r>
+        <w:t xml:space="preserve"> a simplified expl</w:t>
+      </w:r>
+      <w:r>
+        <w:t>a</w:t>
+      </w:r>
+      <w:r>
+        <w:t xml:space="preserve">nation taken from Book #1. </w:t>
+      </w:r>
+      <w:r>
+        <w:t xml:space="preserve">A </w:t>
+      </w:r>
+      <w:r>
+        <w:t xml:space="preserve">fully </w:t>
+      </w:r>
+      <w:r>
+        <w:t xml:space="preserve">consistent database has reads return the value of the last write, and </w:t>
+      </w:r>
+      <w:r>
+        <w:t xml:space="preserve">all </w:t>
+      </w:r>
+      <w:r>
+        <w:t xml:space="preserve">reads </w:t>
+      </w:r>
+      <w:r>
+        <w:t>from</w:t>
+      </w:r>
+      <w:r>
+        <w:t xml:space="preserve"> a given </w:t>
+      </w:r>
+      <w:r>
+        <w:t>time epoch,</w:t>
+      </w:r>
+      <w:r>
+        <w:t xml:space="preserve"> return the same value from all partitions in the database.</w:t>
+      </w:r>
+    </w:p>
+    <w:p>
+      <w:pPr>
+        <w:spacing w:after="0" w:line="240" w:lineRule="auto"/>
+      </w:pPr>
+    </w:p>
+    <w:p>
+      <w:pPr>
+        <w:spacing w:after="0" w:line="240" w:lineRule="auto"/>
+      </w:pPr>
+      <w:r>
+        <w:rPr>
+          <w:b/>
+          <w:i/>
+        </w:rPr>
+        <w:t>Consistency</w:t>
+      </w:r>
+      <w:r>
+        <w:t xml:space="preserve"> is not “all or nothing”; so </w:t>
+      </w:r>
+      <w:r>
+        <w:t xml:space="preserve">the major consistency </w:t>
+      </w:r>
+      <w:r>
+        <w:t>models are:</w:t>
+      </w:r>
+    </w:p>
+    <w:p>
+      <w:pPr>
+        <w:spacing w:after="0" w:line="240" w:lineRule="auto"/>
+      </w:pPr>
+    </w:p>
+    <w:p>
+      <w:pPr>
+        <w:pStyle w:val="ListParagraph"/>
+        <w:numPr>
+          <w:ilvl w:val="0"/>
+          <w:numId w:val="9"/>
+        </w:numPr>
+        <w:spacing w:after="0" w:line="240" w:lineRule="auto"/>
+      </w:pPr>
+      <w:r>
+        <w:rPr>
+          <w:b/>
+          <w:i/>
+        </w:rPr>
+        <w:t>Strong consistency</w:t>
+      </w:r>
+      <w:r>
+        <w:t>: A database is strongly consistent if updates to a given key are ordered, and reads reflect the latest</w:t>
+      </w:r>
+      <w:r>
+        <w:t xml:space="preserve"> update that has been accepted.</w:t>
+      </w:r>
+    </w:p>
+    <w:p>
+      <w:pPr>
+        <w:pStyle w:val="ListParagraph"/>
+        <w:numPr>
+          <w:ilvl w:val="0"/>
+          <w:numId w:val="9"/>
+        </w:numPr>
+        <w:spacing w:after="0" w:line="240" w:lineRule="auto"/>
+      </w:pPr>
+      <w:r>
+        <w:rPr>
+          <w:b/>
+          <w:i/>
+        </w:rPr>
+        <w:t>Timeline consistency</w:t>
+      </w:r>
+      <w:r>
+        <w:t>: A is timeline consistent if updates to a given key are ordered in all partitions, but reads at a given partition may not reflect the latest accepted update.</w:t>
+      </w:r>
+    </w:p>
+    <w:p>
+      <w:pPr>
+        <w:pStyle w:val="ListParagraph"/>
+        <w:numPr>
+          <w:ilvl w:val="0"/>
+          <w:numId w:val="9"/>
+        </w:numPr>
+        <w:spacing w:after="0" w:line="240" w:lineRule="auto"/>
+      </w:pPr>
+      <w:r>
+        <w:rPr>
+          <w:b/>
+          <w:i/>
+        </w:rPr>
+        <w:t>Eventual consistency</w:t>
+      </w:r>
+      <w:r>
+        <w:t>: A</w:t>
+      </w:r>
+      <w:r>
+        <w:t>n</w:t>
+      </w:r>
+      <w:r>
+        <w:t xml:space="preserve"> eventually consistent </w:t>
+      </w:r>
+      <w:r>
+        <w:t xml:space="preserve">database makes no </w:t>
+      </w:r>
+      <w:r>
+        <w:t xml:space="preserve">guarantees about whether updates will be applied in order in all </w:t>
+      </w:r>
+      <w:r>
+        <w:t>partitions</w:t>
+      </w:r>
+      <w:r>
+        <w:t>,</w:t>
+      </w:r>
+      <w:r>
+        <w:t xml:space="preserve"> </w:t>
+      </w:r>
+      <w:r>
+        <w:t>nor does it make guarantees about when a re</w:t>
+      </w:r>
+      <w:r>
+        <w:t>ad would reflect a prior update.</w:t>
+      </w:r>
+    </w:p>
+    <w:p>
+      <w:pPr>
+        <w:spacing w:after="0" w:line="240" w:lineRule="auto"/>
+      </w:pPr>
+    </w:p>
+    <w:p>
+      <w:pPr>
+        <w:spacing w:after="0" w:line="240" w:lineRule="auto"/>
+      </w:pPr>
+      <w:r>
+        <w:t xml:space="preserve">A database's </w:t>
+      </w:r>
+      <w:r>
+        <w:rPr>
+          <w:b/>
+          <w:i/>
+        </w:rPr>
+        <w:t>availability</w:t>
+      </w:r>
+      <w:r>
+        <w:t xml:space="preserve"> refers to the system's ability to co</w:t>
+      </w:r>
+      <w:r>
+        <w:t>mplete a certain operation. We use a definition from book #1:</w:t>
+      </w:r>
+    </w:p>
+    <w:p>
+      <w:pPr>
+        <w:spacing w:after="0" w:line="240" w:lineRule="auto"/>
+      </w:pPr>
+    </w:p>
+    <w:p>
+      <w:pPr>
+        <w:spacing w:after="0" w:line="240" w:lineRule="auto"/>
+      </w:pPr>
+      <w:r>
+        <w:t>An available database is generally available for both reads and writes, but may become unavailable for:</w:t>
+      </w:r>
+    </w:p>
+    <w:p>
+      <w:pPr>
+        <w:spacing w:after="0" w:line="240" w:lineRule="auto"/>
+      </w:pPr>
+    </w:p>
+    <w:p>
+      <w:pPr>
+        <w:pStyle w:val="ListParagraph"/>
+        <w:numPr>
+          <w:ilvl w:val="0"/>
+          <w:numId w:val="10"/>
+        </w:numPr>
+        <w:spacing w:after="0" w:line="240" w:lineRule="auto"/>
+      </w:pPr>
+      <w:r>
+        <w:t>W</w:t>
+      </w:r>
+      <w:r>
+        <w:t>rites while being</w:t>
+      </w:r>
+      <w:r>
+        <w:t xml:space="preserve"> </w:t>
+      </w:r>
+      <w:r>
+        <w:t>available</w:t>
+      </w:r>
+      <w:r>
+        <w:t xml:space="preserve"> for reads.</w:t>
+      </w:r>
+    </w:p>
+    <w:p>
+      <w:pPr>
+        <w:pStyle w:val="ListParagraph"/>
+        <w:numPr>
+          <w:ilvl w:val="0"/>
+          <w:numId w:val="10"/>
+        </w:numPr>
+        <w:spacing w:after="0" w:line="240" w:lineRule="auto"/>
+      </w:pPr>
+      <w:r>
+        <w:lastRenderedPageBreak/>
+        <w:t>Reads</w:t>
+      </w:r>
+      <w:r>
+        <w:t xml:space="preserve"> while being available for </w:t>
+      </w:r>
+      <w:r>
+        <w:t>writes</w:t>
+      </w:r>
+      <w:r>
+        <w:t>.</w:t>
+      </w:r>
+    </w:p>
+    <w:p>
+      <w:pPr>
+        <w:pStyle w:val="ListParagraph"/>
+        <w:numPr>
+          <w:ilvl w:val="0"/>
+          <w:numId w:val="10"/>
+        </w:numPr>
+        <w:spacing w:after="0" w:line="240" w:lineRule="auto"/>
+      </w:pPr>
+      <w:r>
+        <w:t>A</w:t>
+      </w:r>
+      <w:r>
+        <w:t>dmin operations while being available</w:t>
+      </w:r>
+      <w:r>
+        <w:t xml:space="preserve"> </w:t>
+      </w:r>
+      <w:r>
+        <w:t>for data operations.</w:t>
+      </w:r>
+    </w:p>
+    <w:p>
+      <w:pPr>
         <w:pStyle w:val="Heading2"/>
         <w:spacing w:before="0" w:line="240" w:lineRule="auto"/>
       </w:pPr>
@@ -571,7 +1994,16 @@
         <w:spacing w:after="0" w:line="240" w:lineRule="auto"/>
       </w:pPr>
       <w:r>
-        <w:t>NoSQL database Characteristics:</w:t>
+        <w:t>NoSQL database distinguishing c</w:t>
+      </w:r>
+      <w:r>
+        <w:t>haracteristics</w:t>
+      </w:r>
+      <w:r>
+        <w:t xml:space="preserve"> are</w:t>
+      </w:r>
+      <w:r>
+        <w:t>:</w:t>
       </w:r>
     </w:p>
     <w:p>
@@ -667,7 +2099,6 @@
         <w:spacing w:after="0" w:line="240" w:lineRule="auto"/>
       </w:pPr>
       <w:r>
-        <w:lastRenderedPageBreak/>
         <w:t>Amazon Dynamo uses Eventual Consistency to come close to get all three properties. The paper Dynamo: Amazon’s Highly Available Key-value Store is worth reading when learning about NoSQL databases and distributed systems.</w:t>
       </w:r>
     </w:p>
@@ -707,7 +2138,7 @@
     </w:p>
     <w:p>
       <w:pPr>
-        <w:pStyle w:val="Heading3"/>
+        <w:pStyle w:val="Heading4"/>
         <w:spacing w:before="0" w:line="240" w:lineRule="auto"/>
       </w:pPr>
       <w:r>
@@ -724,10 +2155,42 @@
         <w:spacing w:after="0" w:line="240" w:lineRule="auto"/>
       </w:pPr>
       <w:r>
+        <w:rPr>
+          <w:i/>
+          <w:u w:val="single"/>
+        </w:rPr>
         <w:t>Seven NoSQL Databases in a Week</w:t>
       </w:r>
       <w:r>
-        <w:t xml:space="preserve"> ()</w:t>
+        <w:t xml:space="preserve">, </w:t>
+      </w:r>
+      <w:r>
+        <w:t xml:space="preserve">Aaron </w:t>
+      </w:r>
+      <w:proofErr w:type="spellStart"/>
+      <w:r>
+        <w:t>Ploetz</w:t>
+      </w:r>
+      <w:proofErr w:type="spellEnd"/>
+      <w:r>
+        <w:t xml:space="preserve">, </w:t>
+      </w:r>
+      <w:proofErr w:type="gramStart"/>
+      <w:r>
+        <w:t xml:space="preserve">© </w:t>
+      </w:r>
+      <w:r>
+        <w:t xml:space="preserve"> (</w:t>
+      </w:r>
+      <w:proofErr w:type="gramEnd"/>
+      <w:r>
+        <w:t>ISBN 978-1-78728-886-7</w:t>
+      </w:r>
+      <w:r>
+        <w:t>)</w:t>
+      </w:r>
+      <w:r>
+        <w:t>.</w:t>
       </w:r>
     </w:p>
     <w:p>
@@ -739,19 +2202,111 @@
         </w:numPr>
         <w:spacing w:after="0" w:line="240" w:lineRule="auto"/>
       </w:pPr>
-    </w:p>
-    <w:p>
-      <w:pPr>
-        <w:spacing w:after="0" w:line="240" w:lineRule="auto"/>
-      </w:pPr>
-    </w:p>
-    <w:p>
-      <w:pPr>
-        <w:spacing w:after="0" w:line="240" w:lineRule="auto"/>
+      <w:r>
+        <w:rPr>
+          <w:i/>
+          <w:u w:val="single"/>
+        </w:rPr>
+        <w:t>Making Sense of NoSQL</w:t>
+      </w:r>
+      <w:r>
+        <w:t xml:space="preserve">, </w:t>
+      </w:r>
+      <w:r>
+        <w:t>Dan McCreary and Ann Kelly</w:t>
+      </w:r>
+      <w:r>
+        <w:t>, © 2014 (</w:t>
+      </w:r>
+      <w:r>
+        <w:t>ISBN 9781617291074</w:t>
+      </w:r>
+      <w:r>
+        <w:t>).</w:t>
+      </w:r>
+    </w:p>
+    <w:p>
+      <w:pPr>
+        <w:pStyle w:val="ListParagraph"/>
+        <w:numPr>
+          <w:ilvl w:val="0"/>
+          <w:numId w:val="3"/>
+        </w:numPr>
+        <w:spacing w:after="0" w:line="240" w:lineRule="auto"/>
+      </w:pPr>
+      <w:r>
+        <w:rPr>
+          <w:i/>
+          <w:u w:val="single"/>
+        </w:rPr>
+        <w:t>The Beginner’s Guide to NoSQL</w:t>
+      </w:r>
+      <w:r>
+        <w:t xml:space="preserve">, </w:t>
+      </w:r>
+      <w:r>
+        <w:t xml:space="preserve">Dr. </w:t>
+      </w:r>
+      <w:proofErr w:type="spellStart"/>
+      <w:r>
+        <w:t>Micheal</w:t>
+      </w:r>
+      <w:proofErr w:type="spellEnd"/>
+      <w:r>
+        <w:t xml:space="preserve"> </w:t>
+      </w:r>
+      <w:proofErr w:type="spellStart"/>
+      <w:r>
+        <w:t>Crabb</w:t>
+      </w:r>
+      <w:proofErr w:type="spellEnd"/>
+      <w:r>
+        <w:t xml:space="preserve"> </w:t>
+      </w:r>
+      <w:r>
+        <w:t xml:space="preserve">(see </w:t>
+      </w:r>
+      <w:hyperlink r:id="rId6" w:history="1">
+        <w:r>
+          <w:rPr>
+            <w:rStyle w:val="Hyperlink"/>
+          </w:rPr>
+          <w:t>https://devopsmates.com/free-ebook-beginners-guide-nosql/</w:t>
+        </w:r>
+      </w:hyperlink>
+      <w:r>
+        <w:t xml:space="preserve">) </w:t>
+      </w:r>
+    </w:p>
+    <w:p>
+      <w:pPr>
+        <w:tabs>
+          <w:tab w:val="left" w:pos="4208"/>
+        </w:tabs>
+        <w:spacing w:after="0" w:line="240" w:lineRule="auto"/>
+      </w:pPr>
+      <w:r>
+        <w:tab/>
+      </w:r>
+    </w:p>
+    <w:p>
+      <w:pPr>
+        <w:pStyle w:val="Heading4"/>
+        <w:spacing w:before="0" w:line="240" w:lineRule="auto"/>
       </w:pPr>
       <w:r>
         <w:rPr>
           <w:rStyle w:val="Heading3Char"/>
+          <w:b/>
+          <w:bCs/>
+        </w:rPr>
+        <w:t xml:space="preserve">Original Sources </w:t>
+      </w:r>
+      <w:r>
+        <w:rPr>
+          <w:rStyle w:val="Heading3Char"/>
+          <w:b/>
+          <w:bCs/>
         </w:rPr>
         <w:t>Links</w:t>
       </w:r>
@@ -776,9 +2331,27 @@
         <w:t>Consistency</w:t>
       </w:r>
       <w:r>
-        <w:t xml:space="preserve"> is a little complex, but a technical article on Wiki is </w:t>
-      </w:r>
-      <w:hyperlink r:id="rId6" w:history="1">
+        <w:t xml:space="preserve"> </w:t>
+      </w:r>
+      <w:r>
+        <w:t xml:space="preserve">conceptually </w:t>
+      </w:r>
+      <w:r>
+        <w:t>is a little complex</w:t>
+      </w:r>
+      <w:r>
+        <w:t xml:space="preserve"> in the context of databases</w:t>
+      </w:r>
+      <w:r>
+        <w:t>, but a</w:t>
+      </w:r>
+      <w:r>
+        <w:t xml:space="preserve"> good</w:t>
+      </w:r>
+      <w:r>
+        <w:t xml:space="preserve"> technical article on Wiki is </w:t>
+      </w:r>
+      <w:hyperlink r:id="rId7" w:history="1">
         <w:r>
           <w:rPr>
             <w:rStyle w:val="Hyperlink"/>
@@ -809,7 +2382,7 @@
       <w:r>
         <w:t xml:space="preserve">: </w:t>
       </w:r>
-      <w:hyperlink r:id="rId7" w:history="1">
+      <w:hyperlink r:id="rId8" w:history="1">
         <w:r>
           <w:rPr>
             <w:rStyle w:val="Hyperlink"/>
@@ -831,9 +2404,16 @@
         <w:spacing w:after="0" w:line="240" w:lineRule="auto"/>
       </w:pPr>
       <w:r>
-        <w:t xml:space="preserve">Amazon’s Dynamo DB: </w:t>
-      </w:r>
-      <w:hyperlink r:id="rId8" w:history="1">
+        <w:rPr>
+          <w:b/>
+          <w:i/>
+        </w:rPr>
+        <w:t>Amazon’s Dynamo DB</w:t>
+      </w:r>
+      <w:r>
+        <w:t xml:space="preserve">: </w:t>
+      </w:r>
+      <w:hyperlink r:id="rId9" w:history="1">
         <w:r>
           <w:rPr>
             <w:rStyle w:val="Hyperlink"/>
@@ -859,12 +2439,100 @@
           <w:b/>
           <w:i/>
         </w:rPr>
-        <w:t>NoSQL vs. RDBMS: Apples and Oranges?</w:t>
+        <w:t>Dynamo: Amazon’s Highly Available Key-value Store</w:t>
       </w:r>
       <w:r>
         <w:t xml:space="preserve">: </w:t>
       </w:r>
-      <w:hyperlink r:id="rId9" w:history="1">
+      <w:hyperlink r:id="rId10" w:history="1">
+        <w:r>
+          <w:rPr>
+            <w:rStyle w:val="Hyperlink"/>
+          </w:rPr>
+          <w:t>https://www.allthingsdistributed.com/files/amazon-dynamo-sosp2007.pdf</w:t>
+        </w:r>
+      </w:hyperlink>
+      <w:r>
+        <w:t>.</w:t>
+      </w:r>
+    </w:p>
+    <w:p>
+      <w:pPr>
+        <w:pStyle w:val="ListParagraph"/>
+        <w:numPr>
+          <w:ilvl w:val="0"/>
+          <w:numId w:val="6"/>
+        </w:numPr>
+        <w:spacing w:after="0" w:line="240" w:lineRule="auto"/>
+      </w:pPr>
+      <w:r>
+        <w:rPr>
+          <w:b/>
+          <w:i/>
+        </w:rPr>
+        <w:t>AWS NoSQL description</w:t>
+      </w:r>
+      <w:r>
+        <w:t xml:space="preserve">: </w:t>
+      </w:r>
+      <w:hyperlink r:id="rId11" w:history="1">
+        <w:r>
+          <w:rPr>
+            <w:rStyle w:val="Hyperlink"/>
+          </w:rPr>
+          <w:t>https://aws.amazon.com/nosql/</w:t>
+        </w:r>
+      </w:hyperlink>
+      <w:r>
+        <w:t>.</w:t>
+      </w:r>
+    </w:p>
+    <w:p>
+      <w:pPr>
+        <w:spacing w:after="0" w:line="240" w:lineRule="auto"/>
+      </w:pPr>
+    </w:p>
+    <w:p>
+      <w:pPr>
+        <w:pStyle w:val="Heading4"/>
+        <w:spacing w:before="0" w:line="240" w:lineRule="auto"/>
+      </w:pPr>
+      <w:r>
+        <w:t>Curated Discussions:</w:t>
+      </w:r>
+    </w:p>
+    <w:p>
+      <w:pPr>
+        <w:pStyle w:val="ListParagraph"/>
+        <w:numPr>
+          <w:ilvl w:val="0"/>
+          <w:numId w:val="11"/>
+        </w:numPr>
+        <w:spacing w:after="0" w:line="240" w:lineRule="auto"/>
+      </w:pPr>
+      <w:r>
+        <w:rPr>
+          <w:b/>
+          <w:i/>
+        </w:rPr>
+        <w:t>NoSQL vs. RDBMS: Apples and Oranges</w:t>
+      </w:r>
+      <w:proofErr w:type="gramStart"/>
+      <w:r>
+        <w:rPr>
+          <w:b/>
+          <w:i/>
+        </w:rPr>
+        <w:t>?</w:t>
+      </w:r>
+      <w:r>
+        <w:t>:</w:t>
+      </w:r>
+      <w:proofErr w:type="gramEnd"/>
+      <w:r>
+        <w:t xml:space="preserve"> </w:t>
+      </w:r>
+      <w:hyperlink r:id="rId12" w:history="1">
         <w:r>
           <w:rPr>
             <w:rStyle w:val="Hyperlink"/>
@@ -881,7 +2549,7 @@
         <w:pStyle w:val="ListParagraph"/>
         <w:numPr>
           <w:ilvl w:val="0"/>
-          <w:numId w:val="6"/>
+          <w:numId w:val="11"/>
         </w:numPr>
         <w:spacing w:after="0" w:line="240" w:lineRule="auto"/>
       </w:pPr>
@@ -890,12 +2558,24 @@
           <w:b/>
           <w:i/>
         </w:rPr>
-        <w:t>Your Ultimate Guide to the Non-Relational Universe!</w:t>
-      </w:r>
-      <w:r>
-        <w:t xml:space="preserve">: </w:t>
-      </w:r>
-      <w:hyperlink r:id="rId10" w:history="1">
+        <w:t>Your Ultimate Guide to the Non-Relational Universe</w:t>
+      </w:r>
+      <w:proofErr w:type="gramStart"/>
+      <w:r>
+        <w:rPr>
+          <w:b/>
+          <w:i/>
+        </w:rPr>
+        <w:t>!</w:t>
+      </w:r>
+      <w:r>
+        <w:t>:</w:t>
+      </w:r>
+      <w:proofErr w:type="gramEnd"/>
+      <w:r>
+        <w:t xml:space="preserve"> </w:t>
+      </w:r>
+      <w:hyperlink r:id="rId13" w:history="1">
         <w:r>
           <w:rPr>
             <w:rStyle w:val="Hyperlink"/>
@@ -912,14 +2592,14 @@
         <w:pStyle w:val="ListParagraph"/>
         <w:numPr>
           <w:ilvl w:val="0"/>
-          <w:numId w:val="6"/>
+          <w:numId w:val="11"/>
         </w:numPr>
         <w:spacing w:after="0" w:line="240" w:lineRule="auto"/>
       </w:pPr>
       <w:r>
         <w:t xml:space="preserve">Cloud NoSQL DB comparison: </w:t>
       </w:r>
-      <w:hyperlink r:id="rId11" w:history="1">
+      <w:hyperlink r:id="rId14" w:history="1">
         <w:r>
           <w:rPr>
             <w:rStyle w:val="Hyperlink"/>
@@ -936,38 +2616,15 @@
         <w:pStyle w:val="ListParagraph"/>
         <w:numPr>
           <w:ilvl w:val="0"/>
-          <w:numId w:val="6"/>
+          <w:numId w:val="11"/>
         </w:numPr>
         <w:spacing w:after="0" w:line="240" w:lineRule="auto"/>
       </w:pPr>
       <w:r>
-        <w:t xml:space="preserve">AWS NoSQL description: </w:t>
-      </w:r>
-      <w:hyperlink r:id="rId12" w:history="1">
-        <w:r>
-          <w:rPr>
-            <w:rStyle w:val="Hyperlink"/>
-          </w:rPr>
-          <w:t>https://aws.amazon.com/nosql/</w:t>
-        </w:r>
-      </w:hyperlink>
-      <w:r>
-        <w:t>.</w:t>
-      </w:r>
-    </w:p>
-    <w:p>
-      <w:pPr>
-        <w:pStyle w:val="ListParagraph"/>
-        <w:numPr>
-          <w:ilvl w:val="0"/>
-          <w:numId w:val="6"/>
-        </w:numPr>
-        <w:spacing w:after="0" w:line="240" w:lineRule="auto"/>
-      </w:pPr>
-      <w:r>
+        <w:lastRenderedPageBreak/>
         <w:t xml:space="preserve">A great NoSQL overview: </w:t>
       </w:r>
-      <w:hyperlink r:id="rId13" w:history="1">
+      <w:hyperlink r:id="rId15" w:history="1">
         <w:r>
           <w:rPr>
             <w:rStyle w:val="Hyperlink"/>
@@ -1001,7 +2658,7 @@
       <w:r>
         <w:t xml:space="preserve"> </w:t>
       </w:r>
-      <w:hyperlink r:id="rId14" w:history="1">
+      <w:hyperlink r:id="rId16" w:history="1">
         <w:r>
           <w:rPr>
             <w:rStyle w:val="Hyperlink"/>
@@ -1035,7 +2692,7 @@
       <w:r>
         <w:t xml:space="preserve"> </w:t>
       </w:r>
-      <w:hyperlink r:id="rId15" w:history="1">
+      <w:hyperlink r:id="rId17" w:history="1">
         <w:r>
           <w:rPr>
             <w:rStyle w:val="Hyperlink"/>
@@ -1044,12 +2701,7 @@
         </w:r>
       </w:hyperlink>
       <w:r>
-        <w:t>.</w:t>
-      </w:r>
-      <w:bookmarkStart w:id="0" w:name="_GoBack"/>
-      <w:bookmarkEnd w:id="0"/>
-      <w:r>
-        <w:t xml:space="preserve"> </w:t>
+        <w:t xml:space="preserve">. </w:t>
       </w:r>
     </w:p>
     <w:p>
@@ -1077,7 +2729,7 @@
       <w:r>
         <w:t xml:space="preserve">Overview: </w:t>
       </w:r>
-      <w:hyperlink r:id="rId16" w:history="1">
+      <w:hyperlink r:id="rId18" w:history="1">
         <w:r>
           <w:rPr>
             <w:rStyle w:val="Hyperlink"/>
@@ -1188,6 +2840,119 @@
     </w:lvl>
   </w:abstractNum>
   <w:abstractNum w:abstractNumId="1">
+    <w:nsid w:val="1EB40832"/>
+    <w:multiLevelType w:val="hybridMultilevel"/>
+    <w:tmpl w:val="4B625DA4"/>
+    <w:lvl w:ilvl="0" w:tplc="04090001">
+      <w:start w:val="1"/>
+      <w:numFmt w:val="bullet"/>
+      <w:lvlText w:val=""/>
+      <w:lvlJc w:val="left"/>
+      <w:pPr>
+        <w:ind w:left="720" w:hanging="360"/>
+      </w:pPr>
+      <w:rPr>
+        <w:rFonts w:ascii="Symbol" w:hAnsi="Symbol" w:hint="default"/>
+      </w:rPr>
+    </w:lvl>
+    <w:lvl w:ilvl="1" w:tplc="04090003" w:tentative="1">
+      <w:start w:val="1"/>
+      <w:numFmt w:val="bullet"/>
+      <w:lvlText w:val="o"/>
+      <w:lvlJc w:val="left"/>
+      <w:pPr>
+        <w:ind w:left="1440" w:hanging="360"/>
+      </w:pPr>
+      <w:rPr>
+        <w:rFonts w:ascii="Courier New" w:hAnsi="Courier New" w:cs="Courier New" w:hint="default"/>
+      </w:rPr>
+    </w:lvl>
+    <w:lvl w:ilvl="2" w:tplc="04090005" w:tentative="1">
+      <w:start w:val="1"/>
+      <w:numFmt w:val="bullet"/>
+      <w:lvlText w:val=""/>
+      <w:lvlJc w:val="left"/>
+      <w:pPr>
+        <w:ind w:left="2160" w:hanging="360"/>
+      </w:pPr>
+      <w:rPr>
+        <w:rFonts w:ascii="Wingdings" w:hAnsi="Wingdings" w:hint="default"/>
+      </w:rPr>
+    </w:lvl>
+    <w:lvl w:ilvl="3" w:tplc="04090001" w:tentative="1">
+      <w:start w:val="1"/>
+      <w:numFmt w:val="bullet"/>
+      <w:lvlText w:val=""/>
+      <w:lvlJc w:val="left"/>
+      <w:pPr>
+        <w:ind w:left="2880" w:hanging="360"/>
+      </w:pPr>
+      <w:rPr>
+        <w:rFonts w:ascii="Symbol" w:hAnsi="Symbol" w:hint="default"/>
+      </w:rPr>
+    </w:lvl>
+    <w:lvl w:ilvl="4" w:tplc="04090003" w:tentative="1">
+      <w:start w:val="1"/>
+      <w:numFmt w:val="bullet"/>
+      <w:lvlText w:val="o"/>
+      <w:lvlJc w:val="left"/>
+      <w:pPr>
+        <w:ind w:left="3600" w:hanging="360"/>
+      </w:pPr>
+      <w:rPr>
+        <w:rFonts w:ascii="Courier New" w:hAnsi="Courier New" w:cs="Courier New" w:hint="default"/>
+      </w:rPr>
+    </w:lvl>
+    <w:lvl w:ilvl="5" w:tplc="04090005" w:tentative="1">
+      <w:start w:val="1"/>
+      <w:numFmt w:val="bullet"/>
+      <w:lvlText w:val=""/>
+      <w:lvlJc w:val="left"/>
+      <w:pPr>
+        <w:ind w:left="4320" w:hanging="360"/>
+      </w:pPr>
+      <w:rPr>
+        <w:rFonts w:ascii="Wingdings" w:hAnsi="Wingdings" w:hint="default"/>
+      </w:rPr>
+    </w:lvl>
+    <w:lvl w:ilvl="6" w:tplc="04090001" w:tentative="1">
+      <w:start w:val="1"/>
+      <w:numFmt w:val="bullet"/>
+      <w:lvlText w:val=""/>
+      <w:lvlJc w:val="left"/>
+      <w:pPr>
+        <w:ind w:left="5040" w:hanging="360"/>
+      </w:pPr>
+      <w:rPr>
+        <w:rFonts w:ascii="Symbol" w:hAnsi="Symbol" w:hint="default"/>
+      </w:rPr>
+    </w:lvl>
+    <w:lvl w:ilvl="7" w:tplc="04090003" w:tentative="1">
+      <w:start w:val="1"/>
+      <w:numFmt w:val="bullet"/>
+      <w:lvlText w:val="o"/>
+      <w:lvlJc w:val="left"/>
+      <w:pPr>
+        <w:ind w:left="5760" w:hanging="360"/>
+      </w:pPr>
+      <w:rPr>
+        <w:rFonts w:ascii="Courier New" w:hAnsi="Courier New" w:cs="Courier New" w:hint="default"/>
+      </w:rPr>
+    </w:lvl>
+    <w:lvl w:ilvl="8" w:tplc="04090005" w:tentative="1">
+      <w:start w:val="1"/>
+      <w:numFmt w:val="bullet"/>
+      <w:lvlText w:val=""/>
+      <w:lvlJc w:val="left"/>
+      <w:pPr>
+        <w:ind w:left="6480" w:hanging="360"/>
+      </w:pPr>
+      <w:rPr>
+        <w:rFonts w:ascii="Wingdings" w:hAnsi="Wingdings" w:hint="default"/>
+      </w:rPr>
+    </w:lvl>
+  </w:abstractNum>
+  <w:abstractNum w:abstractNumId="2">
     <w:nsid w:val="23634EB9"/>
     <w:multiLevelType w:val="hybridMultilevel"/>
     <w:tmpl w:val="CC789C76"/>
@@ -1273,7 +3038,7 @@
       </w:pPr>
     </w:lvl>
   </w:abstractNum>
-  <w:abstractNum w:abstractNumId="2">
+  <w:abstractNum w:abstractNumId="3">
     <w:nsid w:val="369A60B2"/>
     <w:multiLevelType w:val="hybridMultilevel"/>
     <w:tmpl w:val="ADC4BE92"/>
@@ -1386,7 +3151,7 @@
       </w:rPr>
     </w:lvl>
   </w:abstractNum>
-  <w:abstractNum w:abstractNumId="3">
+  <w:abstractNum w:abstractNumId="4">
     <w:nsid w:val="395E7825"/>
     <w:multiLevelType w:val="hybridMultilevel"/>
     <w:tmpl w:val="007CCF88"/>
@@ -1472,7 +3237,7 @@
       </w:pPr>
     </w:lvl>
   </w:abstractNum>
-  <w:abstractNum w:abstractNumId="4">
+  <w:abstractNum w:abstractNumId="5">
     <w:nsid w:val="40814483"/>
     <w:multiLevelType w:val="hybridMultilevel"/>
     <w:tmpl w:val="2124EEB4"/>
@@ -1558,7 +3323,96 @@
       </w:pPr>
     </w:lvl>
   </w:abstractNum>
-  <w:abstractNum w:abstractNumId="5">
+  <w:abstractNum w:abstractNumId="6">
+    <w:nsid w:val="40F35F0D"/>
+    <w:multiLevelType w:val="hybridMultilevel"/>
+    <w:tmpl w:val="8200BDE0"/>
+    <w:lvl w:ilvl="0" w:tplc="81088902">
+      <w:start w:val="1"/>
+      <w:numFmt w:val="decimal"/>
+      <w:lvlText w:val="%1."/>
+      <w:lvlJc w:val="left"/>
+      <w:pPr>
+        <w:ind w:left="720" w:hanging="360"/>
+      </w:pPr>
+      <w:rPr>
+        <w:rFonts w:hint="default"/>
+      </w:rPr>
+    </w:lvl>
+    <w:lvl w:ilvl="1" w:tplc="04090019" w:tentative="1">
+      <w:start w:val="1"/>
+      <w:numFmt w:val="lowerLetter"/>
+      <w:lvlText w:val="%2."/>
+      <w:lvlJc w:val="left"/>
+      <w:pPr>
+        <w:ind w:left="1440" w:hanging="360"/>
+      </w:pPr>
+    </w:lvl>
+    <w:lvl w:ilvl="2" w:tplc="0409001B" w:tentative="1">
+      <w:start w:val="1"/>
+      <w:numFmt w:val="lowerRoman"/>
+      <w:lvlText w:val="%3."/>
+      <w:lvlJc w:val="right"/>
+      <w:pPr>
+        <w:ind w:left="2160" w:hanging="180"/>
+      </w:pPr>
+    </w:lvl>
+    <w:lvl w:ilvl="3" w:tplc="0409000F" w:tentative="1">
+      <w:start w:val="1"/>
+      <w:numFmt w:val="decimal"/>
+      <w:lvlText w:val="%4."/>
+      <w:lvlJc w:val="left"/>
+      <w:pPr>
+        <w:ind w:left="2880" w:hanging="360"/>
+      </w:pPr>
+    </w:lvl>
+    <w:lvl w:ilvl="4" w:tplc="04090019" w:tentative="1">
+      <w:start w:val="1"/>
+      <w:numFmt w:val="lowerLetter"/>
+      <w:lvlText w:val="%5."/>
+      <w:lvlJc w:val="left"/>
+      <w:pPr>
+        <w:ind w:left="3600" w:hanging="360"/>
+      </w:pPr>
+    </w:lvl>
+    <w:lvl w:ilvl="5" w:tplc="0409001B" w:tentative="1">
+      <w:start w:val="1"/>
+      <w:numFmt w:val="lowerRoman"/>
+      <w:lvlText w:val="%6."/>
+      <w:lvlJc w:val="right"/>
+      <w:pPr>
+        <w:ind w:left="4320" w:hanging="180"/>
+      </w:pPr>
+    </w:lvl>
+    <w:lvl w:ilvl="6" w:tplc="0409000F" w:tentative="1">
+      <w:start w:val="1"/>
+      <w:numFmt w:val="decimal"/>
+      <w:lvlText w:val="%7."/>
+      <w:lvlJc w:val="left"/>
+      <w:pPr>
+        <w:ind w:left="5040" w:hanging="360"/>
+      </w:pPr>
+    </w:lvl>
+    <w:lvl w:ilvl="7" w:tplc="04090019" w:tentative="1">
+      <w:start w:val="1"/>
+      <w:numFmt w:val="lowerLetter"/>
+      <w:lvlText w:val="%8."/>
+      <w:lvlJc w:val="left"/>
+      <w:pPr>
+        <w:ind w:left="5760" w:hanging="360"/>
+      </w:pPr>
+    </w:lvl>
+    <w:lvl w:ilvl="8" w:tplc="0409001B" w:tentative="1">
+      <w:start w:val="1"/>
+      <w:numFmt w:val="lowerRoman"/>
+      <w:lvlText w:val="%9."/>
+      <w:lvlJc w:val="right"/>
+      <w:pPr>
+        <w:ind w:left="6480" w:hanging="180"/>
+      </w:pPr>
+    </w:lvl>
+  </w:abstractNum>
+  <w:abstractNum w:abstractNumId="7">
     <w:nsid w:val="58D40C50"/>
     <w:multiLevelType w:val="hybridMultilevel"/>
     <w:tmpl w:val="244CC692"/>
@@ -1671,7 +3525,120 @@
       </w:rPr>
     </w:lvl>
   </w:abstractNum>
-  <w:abstractNum w:abstractNumId="6">
+  <w:abstractNum w:abstractNumId="8">
+    <w:nsid w:val="5C847FDC"/>
+    <w:multiLevelType w:val="hybridMultilevel"/>
+    <w:tmpl w:val="C7A6E9AE"/>
+    <w:lvl w:ilvl="0" w:tplc="04090001">
+      <w:start w:val="1"/>
+      <w:numFmt w:val="bullet"/>
+      <w:lvlText w:val=""/>
+      <w:lvlJc w:val="left"/>
+      <w:pPr>
+        <w:ind w:left="720" w:hanging="360"/>
+      </w:pPr>
+      <w:rPr>
+        <w:rFonts w:ascii="Symbol" w:hAnsi="Symbol" w:hint="default"/>
+      </w:rPr>
+    </w:lvl>
+    <w:lvl w:ilvl="1" w:tplc="04090003" w:tentative="1">
+      <w:start w:val="1"/>
+      <w:numFmt w:val="bullet"/>
+      <w:lvlText w:val="o"/>
+      <w:lvlJc w:val="left"/>
+      <w:pPr>
+        <w:ind w:left="1440" w:hanging="360"/>
+      </w:pPr>
+      <w:rPr>
+        <w:rFonts w:ascii="Courier New" w:hAnsi="Courier New" w:cs="Courier New" w:hint="default"/>
+      </w:rPr>
+    </w:lvl>
+    <w:lvl w:ilvl="2" w:tplc="04090005" w:tentative="1">
+      <w:start w:val="1"/>
+      <w:numFmt w:val="bullet"/>
+      <w:lvlText w:val=""/>
+      <w:lvlJc w:val="left"/>
+      <w:pPr>
+        <w:ind w:left="2160" w:hanging="360"/>
+      </w:pPr>
+      <w:rPr>
+        <w:rFonts w:ascii="Wingdings" w:hAnsi="Wingdings" w:hint="default"/>
+      </w:rPr>
+    </w:lvl>
+    <w:lvl w:ilvl="3" w:tplc="04090001" w:tentative="1">
+      <w:start w:val="1"/>
+      <w:numFmt w:val="bullet"/>
+      <w:lvlText w:val=""/>
+      <w:lvlJc w:val="left"/>
+      <w:pPr>
+        <w:ind w:left="2880" w:hanging="360"/>
+      </w:pPr>
+      <w:rPr>
+        <w:rFonts w:ascii="Symbol" w:hAnsi="Symbol" w:hint="default"/>
+      </w:rPr>
+    </w:lvl>
+    <w:lvl w:ilvl="4" w:tplc="04090003" w:tentative="1">
+      <w:start w:val="1"/>
+      <w:numFmt w:val="bullet"/>
+      <w:lvlText w:val="o"/>
+      <w:lvlJc w:val="left"/>
+      <w:pPr>
+        <w:ind w:left="3600" w:hanging="360"/>
+      </w:pPr>
+      <w:rPr>
+        <w:rFonts w:ascii="Courier New" w:hAnsi="Courier New" w:cs="Courier New" w:hint="default"/>
+      </w:rPr>
+    </w:lvl>
+    <w:lvl w:ilvl="5" w:tplc="04090005" w:tentative="1">
+      <w:start w:val="1"/>
+      <w:numFmt w:val="bullet"/>
+      <w:lvlText w:val=""/>
+      <w:lvlJc w:val="left"/>
+      <w:pPr>
+        <w:ind w:left="4320" w:hanging="360"/>
+      </w:pPr>
+      <w:rPr>
+        <w:rFonts w:ascii="Wingdings" w:hAnsi="Wingdings" w:hint="default"/>
+      </w:rPr>
+    </w:lvl>
+    <w:lvl w:ilvl="6" w:tplc="04090001" w:tentative="1">
+      <w:start w:val="1"/>
+      <w:numFmt w:val="bullet"/>
+      <w:lvlText w:val=""/>
+      <w:lvlJc w:val="left"/>
+      <w:pPr>
+        <w:ind w:left="5040" w:hanging="360"/>
+      </w:pPr>
+      <w:rPr>
+        <w:rFonts w:ascii="Symbol" w:hAnsi="Symbol" w:hint="default"/>
+      </w:rPr>
+    </w:lvl>
+    <w:lvl w:ilvl="7" w:tplc="04090003" w:tentative="1">
+      <w:start w:val="1"/>
+      <w:numFmt w:val="bullet"/>
+      <w:lvlText w:val="o"/>
+      <w:lvlJc w:val="left"/>
+      <w:pPr>
+        <w:ind w:left="5760" w:hanging="360"/>
+      </w:pPr>
+      <w:rPr>
+        <w:rFonts w:ascii="Courier New" w:hAnsi="Courier New" w:cs="Courier New" w:hint="default"/>
+      </w:rPr>
+    </w:lvl>
+    <w:lvl w:ilvl="8" w:tplc="04090005" w:tentative="1">
+      <w:start w:val="1"/>
+      <w:numFmt w:val="bullet"/>
+      <w:lvlText w:val=""/>
+      <w:lvlJc w:val="left"/>
+      <w:pPr>
+        <w:ind w:left="6480" w:hanging="360"/>
+      </w:pPr>
+      <w:rPr>
+        <w:rFonts w:ascii="Wingdings" w:hAnsi="Wingdings" w:hint="default"/>
+      </w:rPr>
+    </w:lvl>
+  </w:abstractNum>
+  <w:abstractNum w:abstractNumId="9">
     <w:nsid w:val="66842551"/>
     <w:multiLevelType w:val="hybridMultilevel"/>
     <w:tmpl w:val="940E4436"/>
@@ -1784,25 +3751,150 @@
       </w:rPr>
     </w:lvl>
   </w:abstractNum>
+  <w:abstractNum w:abstractNumId="10">
+    <w:nsid w:val="72957F1B"/>
+    <w:multiLevelType w:val="hybridMultilevel"/>
+    <w:tmpl w:val="1904186A"/>
+    <w:lvl w:ilvl="0" w:tplc="04090001">
+      <w:start w:val="1"/>
+      <w:numFmt w:val="bullet"/>
+      <w:lvlText w:val=""/>
+      <w:lvlJc w:val="left"/>
+      <w:pPr>
+        <w:ind w:left="720" w:hanging="360"/>
+      </w:pPr>
+      <w:rPr>
+        <w:rFonts w:ascii="Symbol" w:hAnsi="Symbol" w:hint="default"/>
+      </w:rPr>
+    </w:lvl>
+    <w:lvl w:ilvl="1" w:tplc="04090003" w:tentative="1">
+      <w:start w:val="1"/>
+      <w:numFmt w:val="bullet"/>
+      <w:lvlText w:val="o"/>
+      <w:lvlJc w:val="left"/>
+      <w:pPr>
+        <w:ind w:left="1440" w:hanging="360"/>
+      </w:pPr>
+      <w:rPr>
+        <w:rFonts w:ascii="Courier New" w:hAnsi="Courier New" w:cs="Courier New" w:hint="default"/>
+      </w:rPr>
+    </w:lvl>
+    <w:lvl w:ilvl="2" w:tplc="04090005" w:tentative="1">
+      <w:start w:val="1"/>
+      <w:numFmt w:val="bullet"/>
+      <w:lvlText w:val=""/>
+      <w:lvlJc w:val="left"/>
+      <w:pPr>
+        <w:ind w:left="2160" w:hanging="360"/>
+      </w:pPr>
+      <w:rPr>
+        <w:rFonts w:ascii="Wingdings" w:hAnsi="Wingdings" w:hint="default"/>
+      </w:rPr>
+    </w:lvl>
+    <w:lvl w:ilvl="3" w:tplc="04090001" w:tentative="1">
+      <w:start w:val="1"/>
+      <w:numFmt w:val="bullet"/>
+      <w:lvlText w:val=""/>
+      <w:lvlJc w:val="left"/>
+      <w:pPr>
+        <w:ind w:left="2880" w:hanging="360"/>
+      </w:pPr>
+      <w:rPr>
+        <w:rFonts w:ascii="Symbol" w:hAnsi="Symbol" w:hint="default"/>
+      </w:rPr>
+    </w:lvl>
+    <w:lvl w:ilvl="4" w:tplc="04090003" w:tentative="1">
+      <w:start w:val="1"/>
+      <w:numFmt w:val="bullet"/>
+      <w:lvlText w:val="o"/>
+      <w:lvlJc w:val="left"/>
+      <w:pPr>
+        <w:ind w:left="3600" w:hanging="360"/>
+      </w:pPr>
+      <w:rPr>
+        <w:rFonts w:ascii="Courier New" w:hAnsi="Courier New" w:cs="Courier New" w:hint="default"/>
+      </w:rPr>
+    </w:lvl>
+    <w:lvl w:ilvl="5" w:tplc="04090005" w:tentative="1">
+      <w:start w:val="1"/>
+      <w:numFmt w:val="bullet"/>
+      <w:lvlText w:val=""/>
+      <w:lvlJc w:val="left"/>
+      <w:pPr>
+        <w:ind w:left="4320" w:hanging="360"/>
+      </w:pPr>
+      <w:rPr>
+        <w:rFonts w:ascii="Wingdings" w:hAnsi="Wingdings" w:hint="default"/>
+      </w:rPr>
+    </w:lvl>
+    <w:lvl w:ilvl="6" w:tplc="04090001" w:tentative="1">
+      <w:start w:val="1"/>
+      <w:numFmt w:val="bullet"/>
+      <w:lvlText w:val=""/>
+      <w:lvlJc w:val="left"/>
+      <w:pPr>
+        <w:ind w:left="5040" w:hanging="360"/>
+      </w:pPr>
+      <w:rPr>
+        <w:rFonts w:ascii="Symbol" w:hAnsi="Symbol" w:hint="default"/>
+      </w:rPr>
+    </w:lvl>
+    <w:lvl w:ilvl="7" w:tplc="04090003" w:tentative="1">
+      <w:start w:val="1"/>
+      <w:numFmt w:val="bullet"/>
+      <w:lvlText w:val="o"/>
+      <w:lvlJc w:val="left"/>
+      <w:pPr>
+        <w:ind w:left="5760" w:hanging="360"/>
+      </w:pPr>
+      <w:rPr>
+        <w:rFonts w:ascii="Courier New" w:hAnsi="Courier New" w:cs="Courier New" w:hint="default"/>
+      </w:rPr>
+    </w:lvl>
+    <w:lvl w:ilvl="8" w:tplc="04090005" w:tentative="1">
+      <w:start w:val="1"/>
+      <w:numFmt w:val="bullet"/>
+      <w:lvlText w:val=""/>
+      <w:lvlJc w:val="left"/>
+      <w:pPr>
+        <w:ind w:left="6480" w:hanging="360"/>
+      </w:pPr>
+      <w:rPr>
+        <w:rFonts w:ascii="Wingdings" w:hAnsi="Wingdings" w:hint="default"/>
+      </w:rPr>
+    </w:lvl>
+  </w:abstractNum>
   <w:num w:numId="1">
+    <w:abstractNumId w:val="5"/>
+  </w:num>
+  <w:num w:numId="2">
     <w:abstractNumId w:val="4"/>
   </w:num>
-  <w:num w:numId="2">
-    <w:abstractNumId w:val="3"/>
-  </w:num>
   <w:num w:numId="3">
-    <w:abstractNumId w:val="1"/>
+    <w:abstractNumId w:val="2"/>
   </w:num>
   <w:num w:numId="4">
-    <w:abstractNumId w:val="5"/>
+    <w:abstractNumId w:val="7"/>
   </w:num>
   <w:num w:numId="5">
-    <w:abstractNumId w:val="2"/>
+    <w:abstractNumId w:val="3"/>
   </w:num>
   <w:num w:numId="6">
     <w:abstractNumId w:val="0"/>
   </w:num>
   <w:num w:numId="7">
+    <w:abstractNumId w:val="9"/>
+  </w:num>
+  <w:num w:numId="8">
+    <w:abstractNumId w:val="8"/>
+  </w:num>
+  <w:num w:numId="9">
+    <w:abstractNumId w:val="10"/>
+  </w:num>
+  <w:num w:numId="10">
+    <w:abstractNumId w:val="1"/>
+  </w:num>
+  <w:num w:numId="11">
     <w:abstractNumId w:val="6"/>
   </w:num>
 </w:numbering>
@@ -2037,6 +4129,30 @@
       <w:color w:val="4F81BD" w:themeColor="accent1"/>
     </w:rPr>
   </w:style>
+  <w:style w:type="paragraph" w:styleId="Heading4">
+    <w:name w:val="heading 4"/>
+    <w:basedOn w:val="Normal"/>
+    <w:next w:val="Normal"/>
+    <w:link w:val="Heading4Char"/>
+    <w:uiPriority w:val="9"/>
+    <w:unhideWhenUsed/>
+    <w:qFormat/>
+    <w:rsid w:val="00797C8D"/>
+    <w:pPr>
+      <w:keepNext/>
+      <w:keepLines/>
+      <w:spacing w:before="200" w:after="0"/>
+      <w:outlineLvl w:val="3"/>
+    </w:pPr>
+    <w:rPr>
+      <w:rFonts w:asciiTheme="majorHAnsi" w:eastAsiaTheme="majorEastAsia" w:hAnsiTheme="majorHAnsi" w:cstheme="majorBidi"/>
+      <w:b/>
+      <w:bCs/>
+      <w:i/>
+      <w:iCs/>
+      <w:color w:val="4F81BD" w:themeColor="accent1"/>
+    </w:rPr>
+  </w:style>
   <w:style w:type="character" w:default="1" w:styleId="DefaultParagraphFont">
     <w:name w:val="Default Paragraph Font"/>
     <w:uiPriority w:val="1"/>
@@ -2167,6 +4283,79 @@
       <w:bCs/>
       <w:color w:val="4F81BD" w:themeColor="accent1"/>
     </w:rPr>
+  </w:style>
+  <w:style w:type="paragraph" w:styleId="Title">
+    <w:name w:val="Title"/>
+    <w:basedOn w:val="Normal"/>
+    <w:next w:val="Normal"/>
+    <w:link w:val="TitleChar"/>
+    <w:uiPriority w:val="10"/>
+    <w:qFormat/>
+    <w:rsid w:val="00C131E9"/>
+    <w:pPr>
+      <w:pBdr>
+        <w:bottom w:val="single" w:sz="8" w:space="4" w:color="4F81BD" w:themeColor="accent1"/>
+      </w:pBdr>
+      <w:spacing w:after="300" w:line="240" w:lineRule="auto"/>
+      <w:contextualSpacing/>
+    </w:pPr>
+    <w:rPr>
+      <w:rFonts w:asciiTheme="majorHAnsi" w:eastAsiaTheme="majorEastAsia" w:hAnsiTheme="majorHAnsi" w:cstheme="majorBidi"/>
+      <w:color w:val="17365D" w:themeColor="text2" w:themeShade="BF"/>
+      <w:spacing w:val="5"/>
+      <w:kern w:val="28"/>
+      <w:sz w:val="52"/>
+      <w:szCs w:val="52"/>
+    </w:rPr>
+  </w:style>
+  <w:style w:type="character" w:customStyle="1" w:styleId="TitleChar">
+    <w:name w:val="Title Char"/>
+    <w:basedOn w:val="DefaultParagraphFont"/>
+    <w:link w:val="Title"/>
+    <w:uiPriority w:val="10"/>
+    <w:rsid w:val="00C131E9"/>
+    <w:rPr>
+      <w:rFonts w:asciiTheme="majorHAnsi" w:eastAsiaTheme="majorEastAsia" w:hAnsiTheme="majorHAnsi" w:cstheme="majorBidi"/>
+      <w:color w:val="17365D" w:themeColor="text2" w:themeShade="BF"/>
+      <w:spacing w:val="5"/>
+      <w:kern w:val="28"/>
+      <w:sz w:val="52"/>
+      <w:szCs w:val="52"/>
+    </w:rPr>
+  </w:style>
+  <w:style w:type="character" w:customStyle="1" w:styleId="Heading4Char">
+    <w:name w:val="Heading 4 Char"/>
+    <w:basedOn w:val="DefaultParagraphFont"/>
+    <w:link w:val="Heading4"/>
+    <w:uiPriority w:val="9"/>
+    <w:rsid w:val="00797C8D"/>
+    <w:rPr>
+      <w:rFonts w:asciiTheme="majorHAnsi" w:eastAsiaTheme="majorEastAsia" w:hAnsiTheme="majorHAnsi" w:cstheme="majorBidi"/>
+      <w:b/>
+      <w:bCs/>
+      <w:i/>
+      <w:iCs/>
+      <w:color w:val="4F81BD" w:themeColor="accent1"/>
+    </w:rPr>
+  </w:style>
+  <w:style w:type="table" w:styleId="TableGrid">
+    <w:name w:val="Table Grid"/>
+    <w:basedOn w:val="TableNormal"/>
+    <w:uiPriority w:val="59"/>
+    <w:rsid w:val="00BA37AD"/>
+    <w:pPr>
+      <w:spacing w:after="0" w:line="240" w:lineRule="auto"/>
+    </w:pPr>
+    <w:tblPr>
+      <w:tblBorders>
+        <w:top w:val="single" w:sz="4" w:space="0" w:color="auto"/>
+        <w:left w:val="single" w:sz="4" w:space="0" w:color="auto"/>
+        <w:bottom w:val="single" w:sz="4" w:space="0" w:color="auto"/>
+        <w:right w:val="single" w:sz="4" w:space="0" w:color="auto"/>
+        <w:insideH w:val="single" w:sz="4" w:space="0" w:color="auto"/>
+        <w:insideV w:val="single" w:sz="4" w:space="0" w:color="auto"/>
+      </w:tblBorders>
+    </w:tblPr>
   </w:style>
 </w:styles>
 </file>
@@ -2400,6 +4589,30 @@
       <w:color w:val="4F81BD" w:themeColor="accent1"/>
     </w:rPr>
   </w:style>
+  <w:style w:type="paragraph" w:styleId="Heading4">
+    <w:name w:val="heading 4"/>
+    <w:basedOn w:val="Normal"/>
+    <w:next w:val="Normal"/>
+    <w:link w:val="Heading4Char"/>
+    <w:uiPriority w:val="9"/>
+    <w:unhideWhenUsed/>
+    <w:qFormat/>
+    <w:rsid w:val="00797C8D"/>
+    <w:pPr>
+      <w:keepNext/>
+      <w:keepLines/>
+      <w:spacing w:before="200" w:after="0"/>
+      <w:outlineLvl w:val="3"/>
+    </w:pPr>
+    <w:rPr>
+      <w:rFonts w:asciiTheme="majorHAnsi" w:eastAsiaTheme="majorEastAsia" w:hAnsiTheme="majorHAnsi" w:cstheme="majorBidi"/>
+      <w:b/>
+      <w:bCs/>
+      <w:i/>
+      <w:iCs/>
+      <w:color w:val="4F81BD" w:themeColor="accent1"/>
+    </w:rPr>
+  </w:style>
   <w:style w:type="character" w:default="1" w:styleId="DefaultParagraphFont">
     <w:name w:val="Default Paragraph Font"/>
     <w:uiPriority w:val="1"/>
@@ -2530,6 +4743,79 @@
       <w:bCs/>
       <w:color w:val="4F81BD" w:themeColor="accent1"/>
     </w:rPr>
+  </w:style>
+  <w:style w:type="paragraph" w:styleId="Title">
+    <w:name w:val="Title"/>
+    <w:basedOn w:val="Normal"/>
+    <w:next w:val="Normal"/>
+    <w:link w:val="TitleChar"/>
+    <w:uiPriority w:val="10"/>
+    <w:qFormat/>
+    <w:rsid w:val="00C131E9"/>
+    <w:pPr>
+      <w:pBdr>
+        <w:bottom w:val="single" w:sz="8" w:space="4" w:color="4F81BD" w:themeColor="accent1"/>
+      </w:pBdr>
+      <w:spacing w:after="300" w:line="240" w:lineRule="auto"/>
+      <w:contextualSpacing/>
+    </w:pPr>
+    <w:rPr>
+      <w:rFonts w:asciiTheme="majorHAnsi" w:eastAsiaTheme="majorEastAsia" w:hAnsiTheme="majorHAnsi" w:cstheme="majorBidi"/>
+      <w:color w:val="17365D" w:themeColor="text2" w:themeShade="BF"/>
+      <w:spacing w:val="5"/>
+      <w:kern w:val="28"/>
+      <w:sz w:val="52"/>
+      <w:szCs w:val="52"/>
+    </w:rPr>
+  </w:style>
+  <w:style w:type="character" w:customStyle="1" w:styleId="TitleChar">
+    <w:name w:val="Title Char"/>
+    <w:basedOn w:val="DefaultParagraphFont"/>
+    <w:link w:val="Title"/>
+    <w:uiPriority w:val="10"/>
+    <w:rsid w:val="00C131E9"/>
+    <w:rPr>
+      <w:rFonts w:asciiTheme="majorHAnsi" w:eastAsiaTheme="majorEastAsia" w:hAnsiTheme="majorHAnsi" w:cstheme="majorBidi"/>
+      <w:color w:val="17365D" w:themeColor="text2" w:themeShade="BF"/>
+      <w:spacing w:val="5"/>
+      <w:kern w:val="28"/>
+      <w:sz w:val="52"/>
+      <w:szCs w:val="52"/>
+    </w:rPr>
+  </w:style>
+  <w:style w:type="character" w:customStyle="1" w:styleId="Heading4Char">
+    <w:name w:val="Heading 4 Char"/>
+    <w:basedOn w:val="DefaultParagraphFont"/>
+    <w:link w:val="Heading4"/>
+    <w:uiPriority w:val="9"/>
+    <w:rsid w:val="00797C8D"/>
+    <w:rPr>
+      <w:rFonts w:asciiTheme="majorHAnsi" w:eastAsiaTheme="majorEastAsia" w:hAnsiTheme="majorHAnsi" w:cstheme="majorBidi"/>
+      <w:b/>
+      <w:bCs/>
+      <w:i/>
+      <w:iCs/>
+      <w:color w:val="4F81BD" w:themeColor="accent1"/>
+    </w:rPr>
+  </w:style>
+  <w:style w:type="table" w:styleId="TableGrid">
+    <w:name w:val="Table Grid"/>
+    <w:basedOn w:val="TableNormal"/>
+    <w:uiPriority w:val="59"/>
+    <w:rsid w:val="00BA37AD"/>
+    <w:pPr>
+      <w:spacing w:after="0" w:line="240" w:lineRule="auto"/>
+    </w:pPr>
+    <w:tblPr>
+      <w:tblBorders>
+        <w:top w:val="single" w:sz="4" w:space="0" w:color="auto"/>
+        <w:left w:val="single" w:sz="4" w:space="0" w:color="auto"/>
+        <w:bottom w:val="single" w:sz="4" w:space="0" w:color="auto"/>
+        <w:right w:val="single" w:sz="4" w:space="0" w:color="auto"/>
+        <w:insideH w:val="single" w:sz="4" w:space="0" w:color="auto"/>
+        <w:insideV w:val="single" w:sz="4" w:space="0" w:color="auto"/>
+      </w:tblBorders>
+    </w:tblPr>
   </w:style>
 </w:styles>
 </file>

</xml_diff>

<commit_message>
Add more summary information
</commit_message>
<xml_diff>
--- a/dev-topics-nosql/documentation/NoSQLOverview.docx
+++ b/dev-topics-nosql/documentation/NoSQLOverview.docx
@@ -12,15 +12,471 @@
     </w:p>
     <w:p>
       <w:pPr>
-        <w:spacing w:after="0" w:line="240" w:lineRule="auto"/>
-      </w:pPr>
-    </w:p>
-    <w:p>
-      <w:pPr>
         <w:pStyle w:val="Heading1"/>
         <w:spacing w:before="0" w:line="240" w:lineRule="auto"/>
       </w:pPr>
       <w:r>
+        <w:t>Abstract</w:t>
+      </w:r>
+    </w:p>
+    <w:p>
+      <w:pPr>
+        <w:spacing w:after="0" w:line="240" w:lineRule="auto"/>
+      </w:pPr>
+    </w:p>
+    <w:p>
+      <w:pPr>
+        <w:spacing w:after="0" w:line="240" w:lineRule="auto"/>
+        <w:ind w:left="720"/>
+        <w:rPr>
+          <w:rFonts w:ascii="Arial" w:hAnsi="Arial" w:cs="Arial"/>
+        </w:rPr>
+      </w:pPr>
+      <w:r>
+        <w:rPr>
+          <w:rFonts w:ascii="Arial" w:hAnsi="Arial" w:cs="Arial"/>
+        </w:rPr>
+        <w:t xml:space="preserve">The quest for scaling in quantity of data, number of access, and redundancy has fueled a migration from files to relational database systems, and currently to NoSQL database systems. Ben Stopford's </w:t>
+      </w:r>
+      <w:r>
+        <w:rPr>
+          <w:rFonts w:ascii="Arial" w:hAnsi="Arial" w:cs="Arial"/>
+        </w:rPr>
+        <w:t>post describing</w:t>
+      </w:r>
+      <w:r>
+        <w:rPr>
+          <w:rFonts w:ascii="Arial" w:hAnsi="Arial" w:cs="Arial"/>
+        </w:rPr>
+        <w:t xml:space="preserve"> the basic forces driving these transitions can give us a framework for evaluating </w:t>
+      </w:r>
+      <w:r>
+        <w:rPr>
+          <w:rFonts w:ascii="Arial" w:hAnsi="Arial" w:cs="Arial"/>
+        </w:rPr>
+        <w:t xml:space="preserve">possible </w:t>
+      </w:r>
+      <w:r>
+        <w:rPr>
+          <w:rFonts w:ascii="Arial" w:hAnsi="Arial" w:cs="Arial"/>
+        </w:rPr>
+        <w:t xml:space="preserve">NoSQL </w:t>
+      </w:r>
+      <w:r>
+        <w:rPr>
+          <w:rFonts w:ascii="Arial" w:hAnsi="Arial" w:cs="Arial"/>
+        </w:rPr>
+        <w:t xml:space="preserve">storage systems (please </w:t>
+      </w:r>
+      <w:r>
+        <w:rPr>
+          <w:rFonts w:ascii="Arial" w:hAnsi="Arial" w:cs="Arial"/>
+        </w:rPr>
+        <w:t>see reference below</w:t>
+      </w:r>
+      <w:r>
+        <w:rPr>
+          <w:rFonts w:ascii="Arial" w:hAnsi="Arial" w:cs="Arial"/>
+        </w:rPr>
+        <w:t>.</w:t>
+      </w:r>
+      <w:r>
+        <w:rPr>
+          <w:rFonts w:ascii="Arial" w:hAnsi="Arial" w:cs="Arial"/>
+        </w:rPr>
+        <w:t>)</w:t>
+      </w:r>
+    </w:p>
+    <w:p>
+      <w:pPr>
+        <w:spacing w:after="0" w:line="240" w:lineRule="auto"/>
+        <w:ind w:left="720"/>
+        <w:rPr>
+          <w:rFonts w:ascii="Arial" w:hAnsi="Arial" w:cs="Arial"/>
+        </w:rPr>
+      </w:pPr>
+    </w:p>
+    <w:p>
+      <w:pPr>
+        <w:spacing w:after="0" w:line="240" w:lineRule="auto"/>
+        <w:ind w:left="720"/>
+        <w:rPr>
+          <w:rFonts w:ascii="Arial" w:hAnsi="Arial" w:cs="Arial"/>
+        </w:rPr>
+      </w:pPr>
+      <w:r>
+        <w:rPr>
+          <w:rFonts w:ascii="Arial" w:hAnsi="Arial" w:cs="Arial"/>
+        </w:rPr>
+        <w:t xml:space="preserve">His </w:t>
+      </w:r>
+      <w:r>
+        <w:rPr>
+          <w:rFonts w:ascii="Arial" w:hAnsi="Arial" w:cs="Arial"/>
+        </w:rPr>
+        <w:t>blog post</w:t>
+      </w:r>
+      <w:r>
+        <w:rPr>
+          <w:rFonts w:ascii="Arial" w:hAnsi="Arial" w:cs="Arial"/>
+        </w:rPr>
+        <w:t xml:space="preserve"> makes </w:t>
+      </w:r>
+      <w:r>
+        <w:rPr>
+          <w:rFonts w:ascii="Arial" w:hAnsi="Arial" w:cs="Arial"/>
+        </w:rPr>
+        <w:t>detailed</w:t>
+      </w:r>
+      <w:r>
+        <w:rPr>
+          <w:rFonts w:ascii="Arial" w:hAnsi="Arial" w:cs="Arial"/>
+        </w:rPr>
+        <w:t xml:space="preserve"> observations about </w:t>
+      </w:r>
+      <w:r>
+        <w:rPr>
+          <w:rFonts w:ascii="Arial" w:hAnsi="Arial" w:cs="Arial"/>
+        </w:rPr>
+        <w:t>scaling</w:t>
+      </w:r>
+      <w:r>
+        <w:rPr>
+          <w:rFonts w:ascii="Arial" w:hAnsi="Arial" w:cs="Arial"/>
+        </w:rPr>
+        <w:t xml:space="preserve"> </w:t>
+      </w:r>
+      <w:r>
+        <w:rPr>
+          <w:rFonts w:ascii="Arial" w:hAnsi="Arial" w:cs="Arial"/>
+        </w:rPr>
+        <w:t>data management</w:t>
+      </w:r>
+      <w:r>
+        <w:rPr>
+          <w:rFonts w:ascii="Arial" w:hAnsi="Arial" w:cs="Arial"/>
+        </w:rPr>
+        <w:t xml:space="preserve"> platforms:</w:t>
+      </w:r>
+    </w:p>
+    <w:p>
+      <w:pPr>
+        <w:spacing w:after="0" w:line="240" w:lineRule="auto"/>
+        <w:ind w:left="720"/>
+        <w:rPr>
+          <w:rFonts w:ascii="Arial" w:hAnsi="Arial" w:cs="Arial"/>
+        </w:rPr>
+      </w:pPr>
+    </w:p>
+    <w:p>
+      <w:pPr>
+        <w:pStyle w:val="ListParagraph"/>
+        <w:numPr>
+          <w:ilvl w:val="0"/>
+          <w:numId w:val="12"/>
+        </w:numPr>
+        <w:spacing w:after="0" w:line="240" w:lineRule="auto"/>
+        <w:ind w:left="1440"/>
+        <w:rPr>
+          <w:rFonts w:ascii="Arial" w:hAnsi="Arial" w:cs="Arial"/>
+        </w:rPr>
+      </w:pPr>
+      <w:r>
+        <w:rPr>
+          <w:rFonts w:ascii="Arial" w:hAnsi="Arial" w:cs="Arial"/>
+        </w:rPr>
+        <w:t xml:space="preserve">Sequential streaming access is faster than random </w:t>
+      </w:r>
+      <w:r>
+        <w:rPr>
+          <w:rFonts w:ascii="Arial" w:hAnsi="Arial" w:cs="Arial"/>
+        </w:rPr>
+        <w:t>access for both read and writes</w:t>
+      </w:r>
+      <w:r>
+        <w:rPr>
+          <w:rFonts w:ascii="Arial" w:hAnsi="Arial" w:cs="Arial"/>
+        </w:rPr>
+        <w:t xml:space="preserve"> of main memory and disk</w:t>
+      </w:r>
+      <w:r>
+        <w:rPr>
+          <w:rFonts w:ascii="Arial" w:hAnsi="Arial" w:cs="Arial"/>
+        </w:rPr>
+        <w:t>.</w:t>
+      </w:r>
+    </w:p>
+    <w:p>
+      <w:pPr>
+        <w:pStyle w:val="ListParagraph"/>
+        <w:numPr>
+          <w:ilvl w:val="0"/>
+          <w:numId w:val="12"/>
+        </w:numPr>
+        <w:spacing w:after="0" w:line="240" w:lineRule="auto"/>
+        <w:ind w:left="1440"/>
+        <w:rPr>
+          <w:rFonts w:ascii="Arial" w:hAnsi="Arial" w:cs="Arial"/>
+        </w:rPr>
+      </w:pPr>
+      <w:r>
+        <w:rPr>
+          <w:rFonts w:ascii="Arial" w:hAnsi="Arial" w:cs="Arial"/>
+        </w:rPr>
+        <w:t xml:space="preserve">Indexing data increases read performance but slows write; so </w:t>
+      </w:r>
+      <w:r>
+        <w:rPr>
+          <w:rFonts w:ascii="Arial" w:hAnsi="Arial" w:cs="Arial"/>
+        </w:rPr>
+        <w:t xml:space="preserve">keep optimized </w:t>
+      </w:r>
+      <w:r>
+        <w:rPr>
+          <w:rFonts w:ascii="Arial" w:hAnsi="Arial" w:cs="Arial"/>
+        </w:rPr>
+        <w:t>index structures</w:t>
+      </w:r>
+      <w:r>
+        <w:rPr>
+          <w:rFonts w:ascii="Arial" w:hAnsi="Arial" w:cs="Arial"/>
+        </w:rPr>
+        <w:t xml:space="preserve"> in memory.</w:t>
+      </w:r>
+    </w:p>
+    <w:p>
+      <w:pPr>
+        <w:pStyle w:val="ListParagraph"/>
+        <w:numPr>
+          <w:ilvl w:val="0"/>
+          <w:numId w:val="12"/>
+        </w:numPr>
+        <w:spacing w:after="0" w:line="240" w:lineRule="auto"/>
+        <w:ind w:left="1440"/>
+        <w:rPr>
+          <w:rFonts w:ascii="Arial" w:hAnsi="Arial" w:cs="Arial"/>
+        </w:rPr>
+      </w:pPr>
+      <w:r>
+        <w:rPr>
+          <w:rFonts w:ascii="Arial" w:hAnsi="Arial" w:cs="Arial"/>
+        </w:rPr>
+        <w:t>Minimize the amount read; s</w:t>
+      </w:r>
+      <w:r>
+        <w:rPr>
+          <w:rFonts w:ascii="Arial" w:hAnsi="Arial" w:cs="Arial"/>
+        </w:rPr>
+        <w:t xml:space="preserve">tore data by column and retrieve </w:t>
+      </w:r>
+      <w:r>
+        <w:rPr>
+          <w:rFonts w:ascii="Arial" w:hAnsi="Arial" w:cs="Arial"/>
+        </w:rPr>
+        <w:t>required</w:t>
+      </w:r>
+      <w:r>
+        <w:rPr>
+          <w:rFonts w:ascii="Arial" w:hAnsi="Arial" w:cs="Arial"/>
+        </w:rPr>
+        <w:t xml:space="preserve"> columns sequentially with filtering</w:t>
+      </w:r>
+      <w:r>
+        <w:rPr>
+          <w:rFonts w:ascii="Arial" w:hAnsi="Arial" w:cs="Arial"/>
+        </w:rPr>
+        <w:t>.</w:t>
+      </w:r>
+    </w:p>
+    <w:p>
+      <w:pPr>
+        <w:pStyle w:val="ListParagraph"/>
+        <w:numPr>
+          <w:ilvl w:val="0"/>
+          <w:numId w:val="12"/>
+        </w:numPr>
+        <w:spacing w:after="0" w:line="240" w:lineRule="auto"/>
+        <w:ind w:left="1440"/>
+        <w:rPr>
+          <w:rFonts w:ascii="Arial" w:hAnsi="Arial" w:cs="Arial"/>
+        </w:rPr>
+      </w:pPr>
+      <w:r>
+        <w:rPr>
+          <w:rFonts w:ascii="Arial" w:hAnsi="Arial" w:cs="Arial"/>
+        </w:rPr>
+        <w:t>Avoid joins.</w:t>
+      </w:r>
+    </w:p>
+    <w:p>
+      <w:pPr>
+        <w:pStyle w:val="ListParagraph"/>
+        <w:numPr>
+          <w:ilvl w:val="0"/>
+          <w:numId w:val="12"/>
+        </w:numPr>
+        <w:spacing w:after="0" w:line="240" w:lineRule="auto"/>
+        <w:ind w:left="1440"/>
+        <w:rPr>
+          <w:rFonts w:ascii="Arial" w:hAnsi="Arial" w:cs="Arial"/>
+        </w:rPr>
+      </w:pPr>
+      <w:r>
+        <w:rPr>
+          <w:rFonts w:ascii="Arial" w:hAnsi="Arial" w:cs="Arial"/>
+        </w:rPr>
+        <w:t>Mind c</w:t>
+      </w:r>
+      <w:r>
+        <w:rPr>
+          <w:rFonts w:ascii="Arial" w:hAnsi="Arial" w:cs="Arial"/>
+        </w:rPr>
+        <w:t>onsistency vs partitioning (CAP) tradeoffs.</w:t>
+      </w:r>
+    </w:p>
+    <w:p>
+      <w:pPr>
+        <w:spacing w:after="0" w:line="240" w:lineRule="auto"/>
+        <w:ind w:left="720"/>
+        <w:rPr>
+          <w:rFonts w:ascii="Arial" w:hAnsi="Arial" w:cs="Arial"/>
+        </w:rPr>
+      </w:pPr>
+    </w:p>
+    <w:p>
+      <w:pPr>
+        <w:spacing w:after="0" w:line="240" w:lineRule="auto"/>
+        <w:ind w:left="720"/>
+        <w:rPr>
+          <w:rFonts w:ascii="Arial" w:hAnsi="Arial" w:cs="Arial"/>
+        </w:rPr>
+      </w:pPr>
+      <w:r>
+        <w:rPr>
+          <w:rFonts w:ascii="Arial" w:hAnsi="Arial" w:cs="Arial"/>
+        </w:rPr>
+        <w:t>Our</w:t>
+      </w:r>
+      <w:r>
+        <w:rPr>
+          <w:rFonts w:ascii="Arial" w:hAnsi="Arial" w:cs="Arial"/>
+        </w:rPr>
+        <w:t xml:space="preserve"> article collects attributes of many NoSQL systems to help</w:t>
+      </w:r>
+      <w:r>
+        <w:rPr>
+          <w:rFonts w:ascii="Arial" w:hAnsi="Arial" w:cs="Arial"/>
+        </w:rPr>
+        <w:t xml:space="preserve"> one</w:t>
+      </w:r>
+      <w:r>
+        <w:rPr>
+          <w:rFonts w:ascii="Arial" w:hAnsi="Arial" w:cs="Arial"/>
+        </w:rPr>
+        <w:t xml:space="preserve"> select an approach that correctly matches use cases of:</w:t>
+      </w:r>
+    </w:p>
+    <w:p>
+      <w:pPr>
+        <w:spacing w:after="0" w:line="240" w:lineRule="auto"/>
+        <w:ind w:left="720"/>
+        <w:rPr>
+          <w:rFonts w:ascii="Arial" w:hAnsi="Arial" w:cs="Arial"/>
+        </w:rPr>
+      </w:pPr>
+    </w:p>
+    <w:p>
+      <w:pPr>
+        <w:pStyle w:val="ListParagraph"/>
+        <w:numPr>
+          <w:ilvl w:val="0"/>
+          <w:numId w:val="13"/>
+        </w:numPr>
+        <w:spacing w:after="0" w:line="240" w:lineRule="auto"/>
+        <w:ind w:left="1493"/>
+        <w:rPr>
+          <w:rFonts w:ascii="Arial" w:hAnsi="Arial" w:cs="Arial"/>
+        </w:rPr>
+      </w:pPr>
+      <w:r>
+        <w:rPr>
+          <w:rFonts w:ascii="Arial" w:hAnsi="Arial" w:cs="Arial"/>
+        </w:rPr>
+        <w:t>Query complexity.</w:t>
+      </w:r>
+    </w:p>
+    <w:p>
+      <w:pPr>
+        <w:pStyle w:val="ListParagraph"/>
+        <w:numPr>
+          <w:ilvl w:val="0"/>
+          <w:numId w:val="13"/>
+        </w:numPr>
+        <w:spacing w:after="0" w:line="240" w:lineRule="auto"/>
+        <w:ind w:left="1493"/>
+        <w:rPr>
+          <w:rFonts w:ascii="Arial" w:hAnsi="Arial" w:cs="Arial"/>
+        </w:rPr>
+      </w:pPr>
+      <w:r>
+        <w:rPr>
+          <w:rFonts w:ascii="Arial" w:hAnsi="Arial" w:cs="Arial"/>
+        </w:rPr>
+        <w:t>Ingestion speed.</w:t>
+      </w:r>
+    </w:p>
+    <w:p>
+      <w:pPr>
+        <w:pStyle w:val="ListParagraph"/>
+        <w:numPr>
+          <w:ilvl w:val="0"/>
+          <w:numId w:val="13"/>
+        </w:numPr>
+        <w:spacing w:after="0" w:line="240" w:lineRule="auto"/>
+        <w:ind w:left="1493"/>
+        <w:rPr>
+          <w:rFonts w:ascii="Arial" w:hAnsi="Arial" w:cs="Arial"/>
+        </w:rPr>
+      </w:pPr>
+      <w:r>
+        <w:rPr>
+          <w:rFonts w:ascii="Arial" w:hAnsi="Arial" w:cs="Arial"/>
+        </w:rPr>
+        <w:t>Replication needs.</w:t>
+      </w:r>
+    </w:p>
+    <w:p>
+      <w:pPr>
+        <w:pStyle w:val="ListParagraph"/>
+        <w:numPr>
+          <w:ilvl w:val="0"/>
+          <w:numId w:val="13"/>
+        </w:numPr>
+        <w:spacing w:after="0" w:line="240" w:lineRule="auto"/>
+        <w:ind w:left="1493"/>
+        <w:rPr>
+          <w:rFonts w:ascii="Arial" w:hAnsi="Arial" w:cs="Arial"/>
+        </w:rPr>
+      </w:pPr>
+      <w:r>
+        <w:rPr>
+          <w:rFonts w:ascii="Arial" w:hAnsi="Arial" w:cs="Arial"/>
+        </w:rPr>
+        <w:t>Consistency vs partitioning.</w:t>
+      </w:r>
+    </w:p>
+    <w:p>
+      <w:pPr>
+        <w:pStyle w:val="Heading1"/>
+        <w:spacing w:before="0" w:line="240" w:lineRule="auto"/>
+      </w:pPr>
+    </w:p>
+    <w:p>
+      <w:pPr>
+        <w:pStyle w:val="Heading1"/>
+        <w:spacing w:before="0" w:line="240" w:lineRule="auto"/>
+      </w:pPr>
+      <w:r>
         <w:t xml:space="preserve">Modern </w:t>
       </w:r>
       <w:r>
@@ -61,16 +517,37 @@
         <w:t xml:space="preserve">. We examine </w:t>
       </w:r>
       <w:r>
-        <w:t xml:space="preserve">relational, key/value, document, columnar, </w:t>
-      </w:r>
-      <w:r>
-        <w:t>and graph databases. The last four types are collectively called NoSQL.</w:t>
-      </w:r>
-      <w:r>
-        <w:t xml:space="preserve"> Databases are now distributed in order to handle this increased volume</w:t>
-      </w:r>
-      <w:r>
-        <w:t xml:space="preserve"> of data and resulting requests</w:t>
+        <w:t xml:space="preserve">relational, key/value, document, </w:t>
+      </w:r>
+      <w:r>
+        <w:t xml:space="preserve">and </w:t>
+      </w:r>
+      <w:r>
+        <w:t>columnar</w:t>
+      </w:r>
+      <w:r>
+        <w:t xml:space="preserve"> databases. Th</w:t>
+      </w:r>
+      <w:r>
+        <w:t>ese</w:t>
+      </w:r>
+      <w:r>
+        <w:t xml:space="preserve"> four types are collectively called NoSQL.</w:t>
+      </w:r>
+      <w:r>
+        <w:t xml:space="preserve"> NoSQL d</w:t>
+      </w:r>
+      <w:r>
+        <w:t>atabases are distributed in order to handle this increased volume</w:t>
+      </w:r>
+      <w:r>
+        <w:t xml:space="preserve"> of data and resulting </w:t>
+      </w:r>
+      <w:r>
+        <w:t xml:space="preserve">ingestion and query </w:t>
+      </w:r>
+      <w:r>
+        <w:t>requests</w:t>
       </w:r>
       <w:r>
         <w:t>.</w:t>
@@ -86,10 +563,16 @@
         <w:spacing w:after="0" w:line="240" w:lineRule="auto"/>
       </w:pPr>
       <w:r>
-        <w:t>We provide an overview of the current NoSQL technology in which we</w:t>
-      </w:r>
-      <w:r>
-        <w:t xml:space="preserve"> discuss these topics:</w:t>
+        <w:t xml:space="preserve">Our </w:t>
+      </w:r>
+      <w:r>
+        <w:t xml:space="preserve">overview of current NoSQL technology </w:t>
+      </w:r>
+      <w:r>
+        <w:t>examines</w:t>
+      </w:r>
+      <w:r>
+        <w:t xml:space="preserve"> these topics:</w:t>
       </w:r>
     </w:p>
     <w:p>
@@ -107,10 +590,16 @@
         <w:spacing w:after="0" w:line="240" w:lineRule="auto"/>
       </w:pPr>
       <w:r>
-        <w:t>Differences between the various database systems</w:t>
-      </w:r>
-      <w:r>
-        <w:t xml:space="preserve"> types</w:t>
+        <w:t xml:space="preserve">Attributes of </w:t>
+      </w:r>
+      <w:r>
+        <w:t xml:space="preserve">the various database system </w:t>
+      </w:r>
+      <w:r>
+        <w:t>types</w:t>
+      </w:r>
+      <w:r>
+        <w:t>.</w:t>
       </w:r>
     </w:p>
     <w:p>
@@ -125,6 +614,9 @@
       <w:r>
         <w:t>The CAP theorem – an observation about characteristics of distributed computing</w:t>
       </w:r>
+      <w:r>
+        <w:t>.</w:t>
+      </w:r>
     </w:p>
     <w:p>
       <w:pPr>
@@ -136,7 +628,19 @@
         <w:spacing w:after="0" w:line="240" w:lineRule="auto"/>
       </w:pPr>
       <w:r>
-        <w:t>Characteristics of NoSQL database</w:t>
+        <w:t xml:space="preserve">Characteristics of </w:t>
+      </w:r>
+      <w:r>
+        <w:t xml:space="preserve">individual </w:t>
+      </w:r>
+      <w:r>
+        <w:t>NoSQL database</w:t>
+      </w:r>
+      <w:r>
+        <w:t>s</w:t>
+      </w:r>
+      <w:r>
+        <w:t>.</w:t>
       </w:r>
     </w:p>
     <w:p>
@@ -150,7 +654,7 @@
         <w:spacing w:before="0" w:line="240" w:lineRule="auto"/>
       </w:pPr>
       <w:r>
-        <w:t xml:space="preserve">Database </w:t>
+        <w:t xml:space="preserve">High-Level </w:t>
       </w:r>
       <w:r>
         <w:t>Comparison</w:t>
@@ -166,7 +670,10 @@
         <w:spacing w:after="0" w:line="240" w:lineRule="auto"/>
       </w:pPr>
       <w:r>
-        <w:t>We will compare RDBMS approaches to NoSQL approaches</w:t>
+        <w:t xml:space="preserve">We </w:t>
+      </w:r>
+      <w:r>
+        <w:t>compare RDBMS approaches to NoSQL approaches</w:t>
       </w:r>
       <w:r>
         <w:t xml:space="preserve"> with respect to scaling, query capability, and data structure</w:t>
@@ -209,11 +716,6 @@
       <w:pPr>
         <w:spacing w:after="0" w:line="240" w:lineRule="auto"/>
       </w:pPr>
-      <w:proofErr w:type="gramStart"/>
-      <w:r>
-        <w:t>xx</w:t>
-      </w:r>
-      <w:proofErr w:type="gramEnd"/>
     </w:p>
     <w:p>
       <w:pPr>
@@ -274,6 +776,11 @@
       <w:r>
         <w:t>:</w:t>
       </w:r>
+    </w:p>
+    <w:p>
+      <w:pPr>
+        <w:spacing w:after="0" w:line="240" w:lineRule="auto"/>
+      </w:pPr>
     </w:p>
     <w:p>
       <w:pPr>
@@ -452,7 +959,6 @@
           <w:rFonts w:ascii="Arial" w:hAnsi="Arial" w:cs="Arial"/>
           <w:i/>
         </w:rPr>
-        <w:lastRenderedPageBreak/>
         <w:t>NOSQL</w:t>
       </w:r>
       <w:r>
@@ -504,7 +1010,13 @@
         <w:spacing w:after="0" w:line="240" w:lineRule="auto"/>
       </w:pPr>
       <w:r>
-        <w:t>No standard query language.</w:t>
+        <w:t xml:space="preserve">No standard </w:t>
+      </w:r>
+      <w:r>
+        <w:t xml:space="preserve">or common </w:t>
+      </w:r>
+      <w:r>
+        <w:t>query language.</w:t>
       </w:r>
     </w:p>
     <w:p>
@@ -883,8 +1395,6 @@
             <w:tcW w:w="568" w:type="pct"/>
           </w:tcPr>
           <w:p>
-            <w:bookmarkStart w:id="0" w:name="_GoBack"/>
-            <w:bookmarkEnd w:id="0"/>
             <w:r>
               <w:t>Primary</w:t>
             </w:r>
@@ -1407,6 +1917,14 @@
       <w:r>
         <w:t>.</w:t>
       </w:r>
+      <w:r>
+        <w:t xml:space="preserve"> The property definitions are:</w:t>
+      </w:r>
+    </w:p>
+    <w:p>
+      <w:pPr>
+        <w:spacing w:after="0" w:line="240" w:lineRule="auto"/>
+      </w:pPr>
     </w:p>
     <w:p>
       <w:pPr>
@@ -1488,6 +2006,15 @@
         <w:spacing w:before="0" w:line="240" w:lineRule="auto"/>
       </w:pPr>
       <w:r>
+        <w:t>C</w:t>
+      </w:r>
+      <w:r>
+        <w:t>ap</w:t>
+      </w:r>
+      <w:r>
+        <w:t xml:space="preserve"> </w:t>
+      </w:r>
+      <w:r>
         <w:t>From Wiki</w:t>
       </w:r>
     </w:p>
@@ -1560,21 +2087,13 @@
         <w:rPr>
           <w:rFonts w:ascii="Arial" w:hAnsi="Arial" w:cs="Arial"/>
         </w:rPr>
-        <w:t>CAP is frequently misunderstood as if one has to choose to abandon one of the three guarantees at all times. In fact, the choice is really between consistency and availability only when a network partition or failure happens; at all other times, no trade-off has to be made</w:t>
-      </w:r>
-      <w:proofErr w:type="gramStart"/>
-      <w:r>
-        <w:rPr>
-          <w:rFonts w:ascii="Arial" w:hAnsi="Arial" w:cs="Arial"/>
-        </w:rPr>
-        <w:t>.[</w:t>
-      </w:r>
-      <w:proofErr w:type="gramEnd"/>
-      <w:r>
-        <w:rPr>
-          <w:rFonts w:ascii="Arial" w:hAnsi="Arial" w:cs="Arial"/>
-        </w:rPr>
-        <w:t>5][6]</w:t>
+        <w:t>CAP is frequently misunderstood as if one has to choose to abandon one of the three guarantees at all times. In fact, the choice is really between consistency and availability only when a network partition or failure happens; at all other times, no</w:t>
+      </w:r>
+      <w:r>
+        <w:rPr>
+          <w:rFonts w:ascii="Arial" w:hAnsi="Arial" w:cs="Arial"/>
+        </w:rPr>
+        <w:t xml:space="preserve"> trade-off has to be made.</w:t>
       </w:r>
     </w:p>
     <w:p>
@@ -1598,41 +2117,25 @@
         <w:rPr>
           <w:rFonts w:ascii="Arial" w:hAnsi="Arial" w:cs="Arial"/>
         </w:rPr>
-        <w:t>Database systems designed with traditional ACID guarantees in mind such as RDBMS choose consistency over availability, whereas systems designed around the BASE philosophy, common in the NoSQL movement for example, choose availability over consistency</w:t>
-      </w:r>
-      <w:proofErr w:type="gramStart"/>
-      <w:r>
-        <w:rPr>
-          <w:rFonts w:ascii="Arial" w:hAnsi="Arial" w:cs="Arial"/>
-        </w:rPr>
-        <w:t>.[</w:t>
-      </w:r>
-      <w:proofErr w:type="gramEnd"/>
-      <w:r>
-        <w:rPr>
-          <w:rFonts w:ascii="Arial" w:hAnsi="Arial" w:cs="Arial"/>
-        </w:rPr>
-        <w:t>7]</w:t>
+        <w:t>Database systems designed with traditional ACID guarantees in mind such as RDBMS choose consistency over availability, whereas systems designed around the BASE philosophy, common in the NoSQL movement for example, choose a</w:t>
+      </w:r>
+      <w:r>
+        <w:rPr>
+          <w:rFonts w:ascii="Arial" w:hAnsi="Arial" w:cs="Arial"/>
+        </w:rPr>
+        <w:t>vailability over consistency.</w:t>
       </w:r>
     </w:p>
     <w:p>
       <w:pPr>
         <w:spacing w:after="0" w:line="240" w:lineRule="auto"/>
         <w:ind w:left="720"/>
-        <w:rPr>
-          <w:rFonts w:ascii="Arial" w:hAnsi="Arial" w:cs="Arial"/>
-        </w:rPr>
-      </w:pPr>
-    </w:p>
-    <w:p>
-      <w:pPr>
-        <w:spacing w:after="0" w:line="240" w:lineRule="auto"/>
-        <w:ind w:left="720"/>
-      </w:pPr>
-      <w:r>
-        <w:rPr>
-          <w:rFonts w:ascii="Arial" w:hAnsi="Arial" w:cs="Arial"/>
-        </w:rPr>
+      </w:pPr>
+      <w:r>
+        <w:rPr>
+          <w:rFonts w:ascii="Arial" w:hAnsi="Arial" w:cs="Arial"/>
+        </w:rPr>
+        <w:lastRenderedPageBreak/>
         <w:t>The PACELC theorem builds on CAP by stating that even in the absence of partitioning, another trade-off between latency and consistency occurs.</w:t>
       </w:r>
     </w:p>
@@ -1660,6 +2163,19 @@
         <w:spacing w:after="0" w:line="240" w:lineRule="auto"/>
       </w:pPr>
       <w:r>
+        <w:t>Relational databases stress the “consistency” of data in a database after a transaction is complete. During a transaction, the degree of consistency desired is specified by the transaction isolation level. In the extreme, this can be “serialized”, meaning that transactions are ordered and one completes before the next is undertaken.</w:t>
+      </w:r>
+    </w:p>
+    <w:p>
+      <w:pPr>
+        <w:spacing w:after="0" w:line="240" w:lineRule="auto"/>
+      </w:pPr>
+    </w:p>
+    <w:p>
+      <w:pPr>
+        <w:spacing w:after="0" w:line="240" w:lineRule="auto"/>
+      </w:pPr>
+      <w:r>
         <w:t xml:space="preserve">A Wikipedia reference to </w:t>
       </w:r>
       <w:r>
@@ -1670,10 +2186,22 @@
         <w:t>Consistency</w:t>
       </w:r>
       <w:r>
-        <w:t xml:space="preserve"> in a database is </w:t>
-      </w:r>
-      <w:r>
-        <w:t xml:space="preserve">given below. </w:t>
+        <w:t xml:space="preserve"> in a </w:t>
+      </w:r>
+      <w:r>
+        <w:t xml:space="preserve">(NoSQL) </w:t>
+      </w:r>
+      <w:r>
+        <w:t xml:space="preserve">database is </w:t>
+      </w:r>
+      <w:r>
+        <w:t>given below</w:t>
+      </w:r>
+      <w:r>
+        <w:t>, and is complicated</w:t>
+      </w:r>
+      <w:r>
+        <w:t xml:space="preserve">. </w:t>
       </w:r>
       <w:r>
         <w:t>Here is</w:t>
@@ -1685,8 +2213,18 @@
         <w:t>a</w:t>
       </w:r>
       <w:r>
-        <w:t xml:space="preserve">nation taken from Book #1. </w:t>
-      </w:r>
+        <w:t>nation taken from Book #1.</w:t>
+      </w:r>
+    </w:p>
+    <w:p>
+      <w:pPr>
+        <w:spacing w:after="0" w:line="240" w:lineRule="auto"/>
+      </w:pPr>
+    </w:p>
+    <w:p>
+      <w:pPr>
+        <w:spacing w:after="0" w:line="240" w:lineRule="auto"/>
+      </w:pPr>
       <w:r>
         <w:t xml:space="preserve">A </w:t>
       </w:r>
@@ -1709,10 +2247,10 @@
         <w:t xml:space="preserve"> a given </w:t>
       </w:r>
       <w:r>
-        <w:t>time epoch,</w:t>
-      </w:r>
-      <w:r>
-        <w:t xml:space="preserve"> return the same value from all partitions in the database.</w:t>
+        <w:t xml:space="preserve">time epoch </w:t>
+      </w:r>
+      <w:r>
+        <w:t>return the same value from all partitions in the database.</w:t>
       </w:r>
     </w:p>
     <w:p>
@@ -1859,7 +2397,10 @@
         <w:t xml:space="preserve"> refers to the system's ability to co</w:t>
       </w:r>
       <w:r>
-        <w:t>mplete a certain operation. We use a definition from book #1:</w:t>
+        <w:t>mplete a certain operation. Again, w</w:t>
+      </w:r>
+      <w:r>
+        <w:t>e use a definition from book #1:</w:t>
       </w:r>
     </w:p>
     <w:p>
@@ -1915,17 +2456,7 @@
         <w:spacing w:after="0" w:line="240" w:lineRule="auto"/>
       </w:pPr>
       <w:r>
-        <w:lastRenderedPageBreak/>
-        <w:t>Reads</w:t>
-      </w:r>
-      <w:r>
-        <w:t xml:space="preserve"> while being available for </w:t>
-      </w:r>
-      <w:r>
-        <w:t>writes</w:t>
-      </w:r>
-      <w:r>
-        <w:t>.</w:t>
+        <w:t>Reads while being available for writes.</w:t>
       </w:r>
     </w:p>
     <w:p>
@@ -1952,11 +2483,22 @@
     </w:p>
     <w:p>
       <w:pPr>
+        <w:spacing w:after="0" w:line="240" w:lineRule="auto"/>
+      </w:pPr>
+    </w:p>
+    <w:p>
+      <w:pPr>
         <w:pStyle w:val="Heading2"/>
         <w:spacing w:before="0" w:line="240" w:lineRule="auto"/>
       </w:pPr>
       <w:r>
-        <w:t>From Book #1</w:t>
+        <w:t xml:space="preserve">From </w:t>
+      </w:r>
+      <w:r>
+        <w:rPr>
+          <w:i/>
+        </w:rPr>
+        <w:t>Seven NoSQL Databases in a Week</w:t>
       </w:r>
       <w:r>
         <w:t xml:space="preserve"> – NoSQL</w:t>
@@ -2005,6 +2547,11 @@
       <w:r>
         <w:t>:</w:t>
       </w:r>
+    </w:p>
+    <w:p>
+      <w:pPr>
+        <w:spacing w:after="0" w:line="240" w:lineRule="auto"/>
+      </w:pPr>
     </w:p>
     <w:p>
       <w:pPr>
@@ -2018,6 +2565,12 @@
       <w:r>
         <w:t>Consistency versus availability</w:t>
       </w:r>
+      <w:r>
+        <w:t xml:space="preserve"> tradeoffs</w:t>
+      </w:r>
+      <w:r>
+        <w:t>.</w:t>
+      </w:r>
     </w:p>
     <w:p>
       <w:pPr>
@@ -2031,6 +2584,9 @@
       <w:r>
         <w:t>ACID guarantees</w:t>
       </w:r>
+      <w:r>
+        <w:t>.</w:t>
+      </w:r>
     </w:p>
     <w:p>
       <w:pPr>
@@ -2044,6 +2600,12 @@
       <w:r>
         <w:t>Hash versus range partition</w:t>
       </w:r>
+      <w:r>
+        <w:t xml:space="preserve"> strategy</w:t>
+      </w:r>
+      <w:r>
+        <w:t>.</w:t>
+      </w:r>
     </w:p>
     <w:p>
       <w:pPr>
@@ -2057,6 +2619,9 @@
       <w:r>
         <w:t>In-place updates versus appends</w:t>
       </w:r>
+      <w:r>
+        <w:t>.</w:t>
+      </w:r>
     </w:p>
     <w:p>
       <w:pPr>
@@ -2068,7 +2633,11 @@
         <w:spacing w:after="0" w:line="240" w:lineRule="auto"/>
       </w:pPr>
       <w:r>
+        <w:lastRenderedPageBreak/>
         <w:t>Row versus column versus column-family storage models</w:t>
+      </w:r>
+      <w:r>
+        <w:t>.</w:t>
       </w:r>
     </w:p>
     <w:p>
@@ -2083,39 +2652,71 @@
       <w:r>
         <w:t>Strongly versus loosely enforced schemas</w:t>
       </w:r>
-    </w:p>
-    <w:p>
-      <w:pPr>
-        <w:spacing w:after="0" w:line="240" w:lineRule="auto"/>
-      </w:pPr>
-    </w:p>
-    <w:p>
-      <w:pPr>
-        <w:spacing w:after="0" w:line="240" w:lineRule="auto"/>
-      </w:pPr>
-    </w:p>
-    <w:p>
-      <w:pPr>
-        <w:spacing w:after="0" w:line="240" w:lineRule="auto"/>
-      </w:pPr>
-      <w:r>
-        <w:t>Amazon Dynamo uses Eventual Consistency to come close to get all three properties. The paper Dynamo: Amazon’s Highly Available Key-value Store is worth reading when learning about NoSQL databases and distributed systems.</w:t>
-      </w:r>
-    </w:p>
-    <w:p>
-      <w:pPr>
-        <w:spacing w:after="0" w:line="240" w:lineRule="auto"/>
-      </w:pPr>
-    </w:p>
-    <w:p>
-      <w:pPr>
-        <w:spacing w:after="0" w:line="240" w:lineRule="auto"/>
-      </w:pPr>
-    </w:p>
-    <w:p>
-      <w:pPr>
-        <w:spacing w:after="0" w:line="240" w:lineRule="auto"/>
-      </w:pPr>
+      <w:r>
+        <w:t>.</w:t>
+      </w:r>
+    </w:p>
+    <w:p>
+      <w:pPr>
+        <w:spacing w:after="0" w:line="240" w:lineRule="auto"/>
+      </w:pPr>
+    </w:p>
+    <w:p>
+      <w:pPr>
+        <w:spacing w:after="0" w:line="240" w:lineRule="auto"/>
+      </w:pPr>
+      <w:r>
+        <w:t>Amazon Dynamo uses Eventual Consistency to come close to get</w:t>
+      </w:r>
+      <w:r>
+        <w:t>ting</w:t>
+      </w:r>
+      <w:r>
+        <w:t xml:space="preserve"> all three properties. The paper </w:t>
+      </w:r>
+      <w:r>
+        <w:rPr>
+          <w:b/>
+          <w:i/>
+        </w:rPr>
+        <w:t>Dynamo: Amazon’s Highly Available Key-value Store</w:t>
+      </w:r>
+      <w:r>
+        <w:t xml:space="preserve"> is worth reading when learning about NoSQL databases and distributed systems.</w:t>
+      </w:r>
+    </w:p>
+    <w:p>
+      <w:pPr>
+        <w:spacing w:after="0" w:line="240" w:lineRule="auto"/>
+      </w:pPr>
+    </w:p>
+    <w:p>
+      <w:pPr>
+        <w:pStyle w:val="Heading1"/>
+        <w:spacing w:before="0" w:line="240" w:lineRule="auto"/>
+      </w:pPr>
+      <w:r>
+        <w:t>DynamoDB</w:t>
+      </w:r>
+    </w:p>
+    <w:p>
+      <w:pPr>
+        <w:spacing w:after="0" w:line="240" w:lineRule="auto"/>
+      </w:pPr>
+    </w:p>
+    <w:p>
+      <w:pPr>
+        <w:spacing w:after="0" w:line="240" w:lineRule="auto"/>
+      </w:pPr>
+    </w:p>
+    <w:p>
+      <w:pPr>
+        <w:pStyle w:val="Heading1"/>
+        <w:spacing w:before="0" w:line="240" w:lineRule="auto"/>
+      </w:pPr>
+      <w:r>
+        <w:t>CosmoDB</w:t>
+      </w:r>
     </w:p>
     <w:p>
       <w:pPr>
@@ -2165,24 +2766,22 @@
         <w:t xml:space="preserve">, </w:t>
       </w:r>
       <w:r>
-        <w:t xml:space="preserve">Aaron </w:t>
-      </w:r>
-      <w:proofErr w:type="spellStart"/>
-      <w:r>
-        <w:t>Ploetz</w:t>
-      </w:r>
-      <w:proofErr w:type="spellEnd"/>
-      <w:r>
-        <w:t xml:space="preserve">, </w:t>
-      </w:r>
-      <w:proofErr w:type="gramStart"/>
-      <w:r>
-        <w:t xml:space="preserve">© </w:t>
+        <w:t>Aaron Ploetz</w:t>
+      </w:r>
+      <w:r>
+        <w:t>, ©</w:t>
+      </w:r>
+      <w:r>
+        <w:t xml:space="preserve"> 2018</w:t>
+      </w:r>
+      <w:bookmarkStart w:id="0" w:name="_GoBack"/>
+      <w:bookmarkEnd w:id="0"/>
+      <w:r>
+        <w:t xml:space="preserve"> </w:t>
       </w:r>
       <w:r>
         <w:t xml:space="preserve"> (</w:t>
       </w:r>
-      <w:proofErr w:type="gramEnd"/>
       <w:r>
         <w:t>ISBN 978-1-78728-886-7</w:t>
       </w:r>
@@ -2245,23 +2844,7 @@
         <w:t xml:space="preserve">, </w:t>
       </w:r>
       <w:r>
-        <w:t xml:space="preserve">Dr. </w:t>
-      </w:r>
-      <w:proofErr w:type="spellStart"/>
-      <w:r>
-        <w:t>Micheal</w:t>
-      </w:r>
-      <w:proofErr w:type="spellEnd"/>
-      <w:r>
-        <w:t xml:space="preserve"> </w:t>
-      </w:r>
-      <w:proofErr w:type="spellStart"/>
-      <w:r>
-        <w:t>Crabb</w:t>
-      </w:r>
-      <w:proofErr w:type="spellEnd"/>
-      <w:r>
-        <w:t xml:space="preserve"> </w:t>
+        <w:t xml:space="preserve">Dr. Micheal Crabb </w:t>
       </w:r>
       <w:r>
         <w:t xml:space="preserve">(see </w:t>
@@ -2275,7 +2858,33 @@
         </w:r>
       </w:hyperlink>
       <w:r>
-        <w:t xml:space="preserve">) </w:t>
+        <w:t>).</w:t>
+      </w:r>
+    </w:p>
+    <w:p>
+      <w:pPr>
+        <w:pStyle w:val="ListParagraph"/>
+        <w:numPr>
+          <w:ilvl w:val="0"/>
+          <w:numId w:val="3"/>
+        </w:numPr>
+        <w:spacing w:after="0" w:line="240" w:lineRule="auto"/>
+      </w:pPr>
+      <w:r>
+        <w:rPr>
+          <w:i/>
+          <w:u w:val="single"/>
+        </w:rPr>
+        <w:t>Guide to NoSQL with Azure Cosmos DB</w:t>
+      </w:r>
+      <w:r>
+        <w:t>, © 2018 (</w:t>
+      </w:r>
+      <w:r>
+        <w:t>ISBN 978-1-78961-289-9</w:t>
+      </w:r>
+      <w:r>
+        <w:t>).</w:t>
       </w:r>
     </w:p>
     <w:p>
@@ -2458,10 +3067,24 @@
     </w:p>
     <w:p>
       <w:pPr>
+        <w:spacing w:after="0" w:line="240" w:lineRule="auto"/>
+      </w:pPr>
+    </w:p>
+    <w:p>
+      <w:pPr>
+        <w:pStyle w:val="Heading4"/>
+        <w:spacing w:before="0" w:line="240" w:lineRule="auto"/>
+      </w:pPr>
+      <w:r>
+        <w:t>Curated Discussions:</w:t>
+      </w:r>
+    </w:p>
+    <w:p>
+      <w:pPr>
         <w:pStyle w:val="ListParagraph"/>
         <w:numPr>
           <w:ilvl w:val="0"/>
-          <w:numId w:val="6"/>
+          <w:numId w:val="11"/>
         </w:numPr>
         <w:spacing w:after="0" w:line="240" w:lineRule="auto"/>
       </w:pPr>
@@ -2470,7 +3093,7 @@
           <w:b/>
           <w:i/>
         </w:rPr>
-        <w:t>AWS NoSQL description</w:t>
+        <w:t>Ben Stopford's epic post on Elements of Scale: Composing and Scaling Data Platforms</w:t>
       </w:r>
       <w:r>
         <w:t xml:space="preserve">: </w:t>
@@ -2480,25 +3103,11 @@
           <w:rPr>
             <w:rStyle w:val="Hyperlink"/>
           </w:rPr>
-          <w:t>https://aws.amazon.com/nosql/</w:t>
+          <w:t>http://highscalability.com/blog/2015/5/4/elements-of-scale-composing-and-scaling-data-platforms.html</w:t>
         </w:r>
       </w:hyperlink>
       <w:r>
         <w:t>.</w:t>
-      </w:r>
-    </w:p>
-    <w:p>
-      <w:pPr>
-        <w:spacing w:after="0" w:line="240" w:lineRule="auto"/>
-      </w:pPr>
-    </w:p>
-    <w:p>
-      <w:pPr>
-        <w:pStyle w:val="Heading4"/>
-        <w:spacing w:before="0" w:line="240" w:lineRule="auto"/>
-      </w:pPr>
-      <w:r>
-        <w:t>Curated Discussions:</w:t>
       </w:r>
     </w:p>
     <w:p>
@@ -2515,22 +3124,10 @@
           <w:b/>
           <w:i/>
         </w:rPr>
-        <w:t>NoSQL vs. RDBMS: Apples and Oranges</w:t>
-      </w:r>
-      <w:proofErr w:type="gramStart"/>
-      <w:r>
-        <w:rPr>
-          <w:b/>
-          <w:i/>
-        </w:rPr>
-        <w:t>?</w:t>
-      </w:r>
-      <w:r>
-        <w:t>:</w:t>
-      </w:r>
-      <w:proofErr w:type="gramEnd"/>
-      <w:r>
-        <w:t xml:space="preserve"> </w:t>
+        <w:t>NoSQL vs. RDBMS: Apples and Oranges?</w:t>
+      </w:r>
+      <w:r>
+        <w:t xml:space="preserve">: </w:t>
       </w:r>
       <w:hyperlink r:id="rId12" w:history="1">
         <w:r>
@@ -2558,22 +3155,10 @@
           <w:b/>
           <w:i/>
         </w:rPr>
-        <w:t>Your Ultimate Guide to the Non-Relational Universe</w:t>
-      </w:r>
-      <w:proofErr w:type="gramStart"/>
-      <w:r>
-        <w:rPr>
-          <w:b/>
-          <w:i/>
-        </w:rPr>
-        <w:t>!</w:t>
-      </w:r>
-      <w:r>
-        <w:t>:</w:t>
-      </w:r>
-      <w:proofErr w:type="gramEnd"/>
-      <w:r>
-        <w:t xml:space="preserve"> </w:t>
+        <w:t>Your Ultimate Guide to the Non-Relational Universe!</w:t>
+      </w:r>
+      <w:r>
+        <w:t xml:space="preserve">: </w:t>
       </w:r>
       <w:hyperlink r:id="rId13" w:history="1">
         <w:r>
@@ -2597,7 +3182,14 @@
         <w:spacing w:after="0" w:line="240" w:lineRule="auto"/>
       </w:pPr>
       <w:r>
-        <w:t xml:space="preserve">Cloud NoSQL DB comparison: </w:t>
+        <w:rPr>
+          <w:b/>
+          <w:i/>
+        </w:rPr>
+        <w:t>Cloud NoSQL DB comparison</w:t>
+      </w:r>
+      <w:r>
+        <w:t xml:space="preserve">: </w:t>
       </w:r>
       <w:hyperlink r:id="rId14" w:history="1">
         <w:r>
@@ -2621,8 +3213,14 @@
         <w:spacing w:after="0" w:line="240" w:lineRule="auto"/>
       </w:pPr>
       <w:r>
-        <w:lastRenderedPageBreak/>
-        <w:t xml:space="preserve">A great NoSQL overview: </w:t>
+        <w:rPr>
+          <w:b/>
+          <w:i/>
+        </w:rPr>
+        <w:t>A great NoSQL overview</w:t>
+      </w:r>
+      <w:r>
+        <w:t xml:space="preserve">: </w:t>
       </w:r>
       <w:hyperlink r:id="rId15" w:history="1">
         <w:r>
@@ -2701,7 +3299,13 @@
         </w:r>
       </w:hyperlink>
       <w:r>
-        <w:t xml:space="preserve">. </w:t>
+        <w:t>.</w:t>
+      </w:r>
+      <w:r>
+        <w:t xml:space="preserve"> </w:t>
+      </w:r>
+      <w:r>
+        <w:t xml:space="preserve"> </w:t>
       </w:r>
     </w:p>
     <w:p>
@@ -2714,6 +3318,7 @@
         <w:pStyle w:val="Heading2"/>
       </w:pPr>
       <w:r>
+        <w:lastRenderedPageBreak/>
         <w:t>CAP tutorials:</w:t>
       </w:r>
     </w:p>
@@ -2739,6 +3344,162 @@
       </w:hyperlink>
       <w:r>
         <w:t xml:space="preserve">. </w:t>
+      </w:r>
+    </w:p>
+    <w:p>
+      <w:pPr>
+        <w:spacing w:after="0" w:line="240" w:lineRule="auto"/>
+      </w:pPr>
+    </w:p>
+    <w:p>
+      <w:pPr>
+        <w:pStyle w:val="Heading2"/>
+        <w:spacing w:before="0" w:line="240" w:lineRule="auto"/>
+      </w:pPr>
+      <w:r>
+        <w:t>DynamoDB</w:t>
+      </w:r>
+    </w:p>
+    <w:p>
+      <w:pPr>
+        <w:spacing w:after="0" w:line="240" w:lineRule="auto"/>
+      </w:pPr>
+    </w:p>
+    <w:p>
+      <w:pPr>
+        <w:pStyle w:val="ListParagraph"/>
+        <w:numPr>
+          <w:ilvl w:val="0"/>
+          <w:numId w:val="1"/>
+        </w:numPr>
+        <w:spacing w:after="0" w:line="240" w:lineRule="auto"/>
+      </w:pPr>
+      <w:r>
+        <w:rPr>
+          <w:b/>
+          <w:i/>
+        </w:rPr>
+        <w:t>DynamoDB detailed discussion</w:t>
+      </w:r>
+      <w:r>
+        <w:t xml:space="preserve">: </w:t>
+      </w:r>
+      <w:hyperlink r:id="rId19" w:history="1">
+        <w:r>
+          <w:rPr>
+            <w:rStyle w:val="Hyperlink"/>
+          </w:rPr>
+          <w:t>https://blog.yugabyte.com/11-things-you-wish-you-knew-before-starting-with-dynamodb/</w:t>
+        </w:r>
+      </w:hyperlink>
+      <w:r>
+        <w:t>.</w:t>
+      </w:r>
+    </w:p>
+    <w:p>
+      <w:pPr>
+        <w:pStyle w:val="ListParagraph"/>
+        <w:numPr>
+          <w:ilvl w:val="0"/>
+          <w:numId w:val="1"/>
+        </w:numPr>
+        <w:spacing w:after="0" w:line="240" w:lineRule="auto"/>
+      </w:pPr>
+      <w:r>
+        <w:rPr>
+          <w:b/>
+          <w:i/>
+        </w:rPr>
+        <w:t>Is DynamoDB for you?</w:t>
+      </w:r>
+      <w:r>
+        <w:t xml:space="preserve">: </w:t>
+      </w:r>
+      <w:hyperlink r:id="rId20" w:history="1">
+        <w:r>
+          <w:rPr>
+            <w:rStyle w:val="Hyperlink"/>
+          </w:rPr>
+          <w:t>https://aws.amazon.com/blogs/database/how-to-determine-if-amazon-dynamodb-is-appropriate-for-your-needs-and-then-plan-your-migration/</w:t>
+        </w:r>
+      </w:hyperlink>
+      <w:r>
+        <w:t>.</w:t>
+      </w:r>
+    </w:p>
+    <w:p>
+      <w:pPr>
+        <w:pStyle w:val="ListParagraph"/>
+        <w:numPr>
+          <w:ilvl w:val="0"/>
+          <w:numId w:val="1"/>
+        </w:numPr>
+        <w:spacing w:after="0" w:line="240" w:lineRule="auto"/>
+      </w:pPr>
+      <w:r>
+        <w:rPr>
+          <w:b/>
+          <w:i/>
+        </w:rPr>
+        <w:t xml:space="preserve">Download Local Development </w:t>
+      </w:r>
+      <w:r>
+        <w:rPr>
+          <w:b/>
+          <w:i/>
+        </w:rPr>
+        <w:t>Version</w:t>
+      </w:r>
+      <w:r>
+        <w:t xml:space="preserve">: </w:t>
+      </w:r>
+      <w:hyperlink r:id="rId21" w:history="1">
+        <w:r>
+          <w:rPr>
+            <w:rStyle w:val="Hyperlink"/>
+          </w:rPr>
+          <w:t>https://docs.aws.amazon.com/amazondynamodb/latest/developerguide/DynamoDBLocal.html</w:t>
+        </w:r>
+      </w:hyperlink>
+      <w:r>
+        <w:t>.</w:t>
+      </w:r>
+    </w:p>
+    <w:p>
+      <w:pPr>
+        <w:pStyle w:val="ListParagraph"/>
+        <w:numPr>
+          <w:ilvl w:val="0"/>
+          <w:numId w:val="1"/>
+        </w:numPr>
+        <w:spacing w:after="0" w:line="240" w:lineRule="auto"/>
+      </w:pPr>
+      <w:r>
+        <w:t xml:space="preserve"> </w:t>
+      </w:r>
+      <w:r>
+        <w:t xml:space="preserve"> </w:t>
+      </w:r>
+      <w:r>
+        <w:rPr>
+          <w:b/>
+          <w:i/>
+        </w:rPr>
+        <w:t>AWS NoSQL description</w:t>
+      </w:r>
+      <w:r>
+        <w:t xml:space="preserve">: </w:t>
+      </w:r>
+      <w:hyperlink r:id="rId22" w:history="1">
+        <w:r>
+          <w:rPr>
+            <w:rStyle w:val="Hyperlink"/>
+          </w:rPr>
+          <w:t>https://aws.amazon.com/nosql/</w:t>
+        </w:r>
+      </w:hyperlink>
+      <w:r>
+        <w:t>.</w:t>
       </w:r>
     </w:p>
     <w:sectPr>
@@ -3152,6 +3913,119 @@
     </w:lvl>
   </w:abstractNum>
   <w:abstractNum w:abstractNumId="4">
+    <w:nsid w:val="37905CBB"/>
+    <w:multiLevelType w:val="hybridMultilevel"/>
+    <w:tmpl w:val="91DAF296"/>
+    <w:lvl w:ilvl="0" w:tplc="04090001">
+      <w:start w:val="1"/>
+      <w:numFmt w:val="bullet"/>
+      <w:lvlText w:val=""/>
+      <w:lvlJc w:val="left"/>
+      <w:pPr>
+        <w:ind w:left="773" w:hanging="360"/>
+      </w:pPr>
+      <w:rPr>
+        <w:rFonts w:ascii="Symbol" w:hAnsi="Symbol" w:hint="default"/>
+      </w:rPr>
+    </w:lvl>
+    <w:lvl w:ilvl="1" w:tplc="04090003" w:tentative="1">
+      <w:start w:val="1"/>
+      <w:numFmt w:val="bullet"/>
+      <w:lvlText w:val="o"/>
+      <w:lvlJc w:val="left"/>
+      <w:pPr>
+        <w:ind w:left="1493" w:hanging="360"/>
+      </w:pPr>
+      <w:rPr>
+        <w:rFonts w:ascii="Courier New" w:hAnsi="Courier New" w:cs="Courier New" w:hint="default"/>
+      </w:rPr>
+    </w:lvl>
+    <w:lvl w:ilvl="2" w:tplc="04090005" w:tentative="1">
+      <w:start w:val="1"/>
+      <w:numFmt w:val="bullet"/>
+      <w:lvlText w:val=""/>
+      <w:lvlJc w:val="left"/>
+      <w:pPr>
+        <w:ind w:left="2213" w:hanging="360"/>
+      </w:pPr>
+      <w:rPr>
+        <w:rFonts w:ascii="Wingdings" w:hAnsi="Wingdings" w:hint="default"/>
+      </w:rPr>
+    </w:lvl>
+    <w:lvl w:ilvl="3" w:tplc="04090001" w:tentative="1">
+      <w:start w:val="1"/>
+      <w:numFmt w:val="bullet"/>
+      <w:lvlText w:val=""/>
+      <w:lvlJc w:val="left"/>
+      <w:pPr>
+        <w:ind w:left="2933" w:hanging="360"/>
+      </w:pPr>
+      <w:rPr>
+        <w:rFonts w:ascii="Symbol" w:hAnsi="Symbol" w:hint="default"/>
+      </w:rPr>
+    </w:lvl>
+    <w:lvl w:ilvl="4" w:tplc="04090003" w:tentative="1">
+      <w:start w:val="1"/>
+      <w:numFmt w:val="bullet"/>
+      <w:lvlText w:val="o"/>
+      <w:lvlJc w:val="left"/>
+      <w:pPr>
+        <w:ind w:left="3653" w:hanging="360"/>
+      </w:pPr>
+      <w:rPr>
+        <w:rFonts w:ascii="Courier New" w:hAnsi="Courier New" w:cs="Courier New" w:hint="default"/>
+      </w:rPr>
+    </w:lvl>
+    <w:lvl w:ilvl="5" w:tplc="04090005" w:tentative="1">
+      <w:start w:val="1"/>
+      <w:numFmt w:val="bullet"/>
+      <w:lvlText w:val=""/>
+      <w:lvlJc w:val="left"/>
+      <w:pPr>
+        <w:ind w:left="4373" w:hanging="360"/>
+      </w:pPr>
+      <w:rPr>
+        <w:rFonts w:ascii="Wingdings" w:hAnsi="Wingdings" w:hint="default"/>
+      </w:rPr>
+    </w:lvl>
+    <w:lvl w:ilvl="6" w:tplc="04090001" w:tentative="1">
+      <w:start w:val="1"/>
+      <w:numFmt w:val="bullet"/>
+      <w:lvlText w:val=""/>
+      <w:lvlJc w:val="left"/>
+      <w:pPr>
+        <w:ind w:left="5093" w:hanging="360"/>
+      </w:pPr>
+      <w:rPr>
+        <w:rFonts w:ascii="Symbol" w:hAnsi="Symbol" w:hint="default"/>
+      </w:rPr>
+    </w:lvl>
+    <w:lvl w:ilvl="7" w:tplc="04090003" w:tentative="1">
+      <w:start w:val="1"/>
+      <w:numFmt w:val="bullet"/>
+      <w:lvlText w:val="o"/>
+      <w:lvlJc w:val="left"/>
+      <w:pPr>
+        <w:ind w:left="5813" w:hanging="360"/>
+      </w:pPr>
+      <w:rPr>
+        <w:rFonts w:ascii="Courier New" w:hAnsi="Courier New" w:cs="Courier New" w:hint="default"/>
+      </w:rPr>
+    </w:lvl>
+    <w:lvl w:ilvl="8" w:tplc="04090005" w:tentative="1">
+      <w:start w:val="1"/>
+      <w:numFmt w:val="bullet"/>
+      <w:lvlText w:val=""/>
+      <w:lvlJc w:val="left"/>
+      <w:pPr>
+        <w:ind w:left="6533" w:hanging="360"/>
+      </w:pPr>
+      <w:rPr>
+        <w:rFonts w:ascii="Wingdings" w:hAnsi="Wingdings" w:hint="default"/>
+      </w:rPr>
+    </w:lvl>
+  </w:abstractNum>
+  <w:abstractNum w:abstractNumId="5">
     <w:nsid w:val="395E7825"/>
     <w:multiLevelType w:val="hybridMultilevel"/>
     <w:tmpl w:val="007CCF88"/>
@@ -3237,10 +4111,10 @@
       </w:pPr>
     </w:lvl>
   </w:abstractNum>
-  <w:abstractNum w:abstractNumId="5">
+  <w:abstractNum w:abstractNumId="6">
     <w:nsid w:val="40814483"/>
     <w:multiLevelType w:val="hybridMultilevel"/>
-    <w:tmpl w:val="2124EEB4"/>
+    <w:tmpl w:val="9F760EBC"/>
     <w:lvl w:ilvl="0" w:tplc="0409000F">
       <w:start w:val="1"/>
       <w:numFmt w:val="decimal"/>
@@ -3323,7 +4197,7 @@
       </w:pPr>
     </w:lvl>
   </w:abstractNum>
-  <w:abstractNum w:abstractNumId="6">
+  <w:abstractNum w:abstractNumId="7">
     <w:nsid w:val="40F35F0D"/>
     <w:multiLevelType w:val="hybridMultilevel"/>
     <w:tmpl w:val="8200BDE0"/>
@@ -3412,7 +4286,120 @@
       </w:pPr>
     </w:lvl>
   </w:abstractNum>
-  <w:abstractNum w:abstractNumId="7">
+  <w:abstractNum w:abstractNumId="8">
+    <w:nsid w:val="53C20D48"/>
+    <w:multiLevelType w:val="hybridMultilevel"/>
+    <w:tmpl w:val="6DA48A88"/>
+    <w:lvl w:ilvl="0" w:tplc="04090001">
+      <w:start w:val="1"/>
+      <w:numFmt w:val="bullet"/>
+      <w:lvlText w:val=""/>
+      <w:lvlJc w:val="left"/>
+      <w:pPr>
+        <w:ind w:left="720" w:hanging="360"/>
+      </w:pPr>
+      <w:rPr>
+        <w:rFonts w:ascii="Symbol" w:hAnsi="Symbol" w:hint="default"/>
+      </w:rPr>
+    </w:lvl>
+    <w:lvl w:ilvl="1" w:tplc="04090003" w:tentative="1">
+      <w:start w:val="1"/>
+      <w:numFmt w:val="bullet"/>
+      <w:lvlText w:val="o"/>
+      <w:lvlJc w:val="left"/>
+      <w:pPr>
+        <w:ind w:left="1440" w:hanging="360"/>
+      </w:pPr>
+      <w:rPr>
+        <w:rFonts w:ascii="Courier New" w:hAnsi="Courier New" w:cs="Courier New" w:hint="default"/>
+      </w:rPr>
+    </w:lvl>
+    <w:lvl w:ilvl="2" w:tplc="04090005" w:tentative="1">
+      <w:start w:val="1"/>
+      <w:numFmt w:val="bullet"/>
+      <w:lvlText w:val=""/>
+      <w:lvlJc w:val="left"/>
+      <w:pPr>
+        <w:ind w:left="2160" w:hanging="360"/>
+      </w:pPr>
+      <w:rPr>
+        <w:rFonts w:ascii="Wingdings" w:hAnsi="Wingdings" w:hint="default"/>
+      </w:rPr>
+    </w:lvl>
+    <w:lvl w:ilvl="3" w:tplc="04090001" w:tentative="1">
+      <w:start w:val="1"/>
+      <w:numFmt w:val="bullet"/>
+      <w:lvlText w:val=""/>
+      <w:lvlJc w:val="left"/>
+      <w:pPr>
+        <w:ind w:left="2880" w:hanging="360"/>
+      </w:pPr>
+      <w:rPr>
+        <w:rFonts w:ascii="Symbol" w:hAnsi="Symbol" w:hint="default"/>
+      </w:rPr>
+    </w:lvl>
+    <w:lvl w:ilvl="4" w:tplc="04090003" w:tentative="1">
+      <w:start w:val="1"/>
+      <w:numFmt w:val="bullet"/>
+      <w:lvlText w:val="o"/>
+      <w:lvlJc w:val="left"/>
+      <w:pPr>
+        <w:ind w:left="3600" w:hanging="360"/>
+      </w:pPr>
+      <w:rPr>
+        <w:rFonts w:ascii="Courier New" w:hAnsi="Courier New" w:cs="Courier New" w:hint="default"/>
+      </w:rPr>
+    </w:lvl>
+    <w:lvl w:ilvl="5" w:tplc="04090005" w:tentative="1">
+      <w:start w:val="1"/>
+      <w:numFmt w:val="bullet"/>
+      <w:lvlText w:val=""/>
+      <w:lvlJc w:val="left"/>
+      <w:pPr>
+        <w:ind w:left="4320" w:hanging="360"/>
+      </w:pPr>
+      <w:rPr>
+        <w:rFonts w:ascii="Wingdings" w:hAnsi="Wingdings" w:hint="default"/>
+      </w:rPr>
+    </w:lvl>
+    <w:lvl w:ilvl="6" w:tplc="04090001" w:tentative="1">
+      <w:start w:val="1"/>
+      <w:numFmt w:val="bullet"/>
+      <w:lvlText w:val=""/>
+      <w:lvlJc w:val="left"/>
+      <w:pPr>
+        <w:ind w:left="5040" w:hanging="360"/>
+      </w:pPr>
+      <w:rPr>
+        <w:rFonts w:ascii="Symbol" w:hAnsi="Symbol" w:hint="default"/>
+      </w:rPr>
+    </w:lvl>
+    <w:lvl w:ilvl="7" w:tplc="04090003" w:tentative="1">
+      <w:start w:val="1"/>
+      <w:numFmt w:val="bullet"/>
+      <w:lvlText w:val="o"/>
+      <w:lvlJc w:val="left"/>
+      <w:pPr>
+        <w:ind w:left="5760" w:hanging="360"/>
+      </w:pPr>
+      <w:rPr>
+        <w:rFonts w:ascii="Courier New" w:hAnsi="Courier New" w:cs="Courier New" w:hint="default"/>
+      </w:rPr>
+    </w:lvl>
+    <w:lvl w:ilvl="8" w:tplc="04090005" w:tentative="1">
+      <w:start w:val="1"/>
+      <w:numFmt w:val="bullet"/>
+      <w:lvlText w:val=""/>
+      <w:lvlJc w:val="left"/>
+      <w:pPr>
+        <w:ind w:left="6480" w:hanging="360"/>
+      </w:pPr>
+      <w:rPr>
+        <w:rFonts w:ascii="Wingdings" w:hAnsi="Wingdings" w:hint="default"/>
+      </w:rPr>
+    </w:lvl>
+  </w:abstractNum>
+  <w:abstractNum w:abstractNumId="9">
     <w:nsid w:val="58D40C50"/>
     <w:multiLevelType w:val="hybridMultilevel"/>
     <w:tmpl w:val="244CC692"/>
@@ -3525,7 +4512,7 @@
       </w:rPr>
     </w:lvl>
   </w:abstractNum>
-  <w:abstractNum w:abstractNumId="8">
+  <w:abstractNum w:abstractNumId="10">
     <w:nsid w:val="5C847FDC"/>
     <w:multiLevelType w:val="hybridMultilevel"/>
     <w:tmpl w:val="C7A6E9AE"/>
@@ -3638,7 +4625,7 @@
       </w:rPr>
     </w:lvl>
   </w:abstractNum>
-  <w:abstractNum w:abstractNumId="9">
+  <w:abstractNum w:abstractNumId="11">
     <w:nsid w:val="66842551"/>
     <w:multiLevelType w:val="hybridMultilevel"/>
     <w:tmpl w:val="940E4436"/>
@@ -3751,7 +4738,7 @@
       </w:rPr>
     </w:lvl>
   </w:abstractNum>
-  <w:abstractNum w:abstractNumId="10">
+  <w:abstractNum w:abstractNumId="12">
     <w:nsid w:val="72957F1B"/>
     <w:multiLevelType w:val="hybridMultilevel"/>
     <w:tmpl w:val="1904186A"/>
@@ -3865,16 +4852,16 @@
     </w:lvl>
   </w:abstractNum>
   <w:num w:numId="1">
-    <w:abstractNumId w:val="5"/>
+    <w:abstractNumId w:val="6"/>
   </w:num>
   <w:num w:numId="2">
-    <w:abstractNumId w:val="4"/>
+    <w:abstractNumId w:val="5"/>
   </w:num>
   <w:num w:numId="3">
     <w:abstractNumId w:val="2"/>
   </w:num>
   <w:num w:numId="4">
-    <w:abstractNumId w:val="7"/>
+    <w:abstractNumId w:val="9"/>
   </w:num>
   <w:num w:numId="5">
     <w:abstractNumId w:val="3"/>
@@ -3883,19 +4870,25 @@
     <w:abstractNumId w:val="0"/>
   </w:num>
   <w:num w:numId="7">
-    <w:abstractNumId w:val="9"/>
+    <w:abstractNumId w:val="11"/>
   </w:num>
   <w:num w:numId="8">
-    <w:abstractNumId w:val="8"/>
+    <w:abstractNumId w:val="10"/>
   </w:num>
   <w:num w:numId="9">
-    <w:abstractNumId w:val="10"/>
+    <w:abstractNumId w:val="12"/>
   </w:num>
   <w:num w:numId="10">
     <w:abstractNumId w:val="1"/>
   </w:num>
   <w:num w:numId="11">
-    <w:abstractNumId w:val="6"/>
+    <w:abstractNumId w:val="7"/>
+  </w:num>
+  <w:num w:numId="12">
+    <w:abstractNumId w:val="8"/>
+  </w:num>
+  <w:num w:numId="13">
+    <w:abstractNumId w:val="4"/>
   </w:num>
 </w:numbering>
 </file>

</xml_diff>